<commit_message>
Scenariusz wymian - opis zawartosci
</commit_message>
<xml_diff>
--- a/SIP.docx
+++ b/SIP.docx
@@ -1,6 +1,6 @@
 
 <file path=word/document.xml><?xml version="1.0" encoding="utf-8"?>
-<w:document xmlns:ve="http://schemas.openxmlformats.org/markup-compatibility/2006" xmlns:o="urn:schemas-microsoft-com:office:office" xmlns:r="http://schemas.openxmlformats.org/officeDocument/2006/relationships" xmlns:m="http://schemas.openxmlformats.org/officeDocument/2006/math" xmlns:v="urn:schemas-microsoft-com:vml" xmlns:wp="http://schemas.openxmlformats.org/drawingml/2006/wordprocessingDrawing" xmlns:w10="urn:schemas-microsoft-com:office:word" xmlns:w="http://schemas.openxmlformats.org/wordprocessingml/2006/main" xmlns:wne="http://schemas.microsoft.com/office/word/2006/wordml">
+<w:document xmlns:wpc="http://schemas.microsoft.com/office/word/2010/wordprocessingCanvas" xmlns:mc="http://schemas.openxmlformats.org/markup-compatibility/2006" xmlns:o="urn:schemas-microsoft-com:office:office" xmlns:r="http://schemas.openxmlformats.org/officeDocument/2006/relationships" xmlns:m="http://schemas.openxmlformats.org/officeDocument/2006/math" xmlns:v="urn:schemas-microsoft-com:vml" xmlns:wp14="http://schemas.microsoft.com/office/word/2010/wordprocessingDrawing" xmlns:wp="http://schemas.openxmlformats.org/drawingml/2006/wordprocessingDrawing" xmlns:w10="urn:schemas-microsoft-com:office:word" xmlns:w="http://schemas.openxmlformats.org/wordprocessingml/2006/main" xmlns:w14="http://schemas.microsoft.com/office/word/2010/wordml" xmlns:w15="http://schemas.microsoft.com/office/word/2012/wordml" xmlns:wpg="http://schemas.microsoft.com/office/word/2010/wordprocessingGroup" xmlns:wpi="http://schemas.microsoft.com/office/word/2010/wordprocessingInk" xmlns:wne="http://schemas.microsoft.com/office/word/2006/wordml" xmlns:wps="http://schemas.microsoft.com/office/word/2010/wordprocessingShape" mc:Ignorable="w14 w15 wp14">
   <w:body>
     <w:p>
       <w:pPr>
@@ -16,17 +16,7 @@
           <w:sz w:val="28"/>
           <w:szCs w:val="28"/>
         </w:rPr>
-        <w:t>1.Krótko o protokole Mast</w:t>
-      </w:r>
-      <w:bookmarkStart w:id="0" w:name="_GoBack"/>
-      <w:bookmarkEnd w:id="0"/>
-      <w:r>
-        <w:rPr>
-          <w:color w:val="FF0000"/>
-          <w:sz w:val="28"/>
-          <w:szCs w:val="28"/>
-        </w:rPr>
-        <w:t>er-Slave</w:t>
+        <w:t>1.Krótko o protokole Master-Slave</w:t>
       </w:r>
     </w:p>
     <w:p>
@@ -1938,7 +1928,7 @@
           <w:sz w:val="24"/>
           <w:szCs w:val="24"/>
         </w:rPr>
-        <w:t>) + max</w:t>
+        <w:t>) + max(</w:t>
       </w:r>
       <w:proofErr w:type="spellStart"/>
       <w:r>
@@ -1947,7 +1937,7 @@
           <w:sz w:val="24"/>
           <w:szCs w:val="24"/>
         </w:rPr>
-        <w:t>(T</w:t>
+        <w:t>T</w:t>
       </w:r>
       <w:r>
         <w:rPr>
@@ -1956,18 +1946,9 @@
           <w:szCs w:val="24"/>
           <w:vertAlign w:val="subscript"/>
         </w:rPr>
-        <w:t>A</w:t>
+        <w:t>Aj</w:t>
       </w:r>
       <w:proofErr w:type="spellEnd"/>
-      <w:r>
-        <w:rPr>
-          <w:rFonts w:cs="TimesNewRoman"/>
-          <w:sz w:val="24"/>
-          <w:szCs w:val="24"/>
-          <w:vertAlign w:val="subscript"/>
-        </w:rPr>
-        <w:t>j</w:t>
-      </w:r>
       <w:r>
         <w:rPr>
           <w:rFonts w:cs="TimesNewRoman"/>
@@ -2529,15 +2510,15 @@
         <w:spacing w:after="0" w:line="240" w:lineRule="auto"/>
         <w:rPr>
           <w:rFonts w:cs="TimesNewRoman"/>
-          <w:color w:val="00B050"/>
-          <w:sz w:val="24"/>
-          <w:szCs w:val="24"/>
-        </w:rPr>
-      </w:pPr>
-      <w:r>
-        <w:rPr>
-          <w:rFonts w:cs="TimesNewRoman"/>
-          <w:color w:val="00B050"/>
+          <w:color w:val="FF0000"/>
+          <w:sz w:val="24"/>
+          <w:szCs w:val="24"/>
+        </w:rPr>
+      </w:pPr>
+      <w:r>
+        <w:rPr>
+          <w:rFonts w:cs="TimesNewRoman"/>
+          <w:color w:val="FF0000"/>
           <w:sz w:val="24"/>
           <w:szCs w:val="24"/>
         </w:rPr>
@@ -2552,29 +2533,29 @@
         <w:spacing w:after="0" w:line="240" w:lineRule="auto"/>
         <w:rPr>
           <w:rFonts w:cs="TimesNewRoman"/>
-          <w:color w:val="00B050"/>
-          <w:sz w:val="24"/>
-          <w:szCs w:val="24"/>
-        </w:rPr>
-      </w:pPr>
-    </w:p>
-    <w:p>
-      <w:pPr>
-        <w:autoSpaceDE w:val="0"/>
-        <w:autoSpaceDN w:val="0"/>
-        <w:adjustRightInd w:val="0"/>
-        <w:spacing w:after="0" w:line="240" w:lineRule="auto"/>
-        <w:rPr>
-          <w:rFonts w:cs="TimesNewRoman"/>
-          <w:color w:val="00B050"/>
-          <w:sz w:val="24"/>
-          <w:szCs w:val="24"/>
-        </w:rPr>
-      </w:pPr>
-      <w:r>
-        <w:rPr>
-          <w:rFonts w:cs="TimesNewRoman"/>
-          <w:color w:val="00B050"/>
+          <w:color w:val="FF0000"/>
+          <w:sz w:val="24"/>
+          <w:szCs w:val="24"/>
+        </w:rPr>
+      </w:pPr>
+    </w:p>
+    <w:p>
+      <w:pPr>
+        <w:autoSpaceDE w:val="0"/>
+        <w:autoSpaceDN w:val="0"/>
+        <w:adjustRightInd w:val="0"/>
+        <w:spacing w:after="0" w:line="240" w:lineRule="auto"/>
+        <w:rPr>
+          <w:rFonts w:cs="TimesNewRoman"/>
+          <w:color w:val="FF0000"/>
+          <w:sz w:val="24"/>
+          <w:szCs w:val="24"/>
+        </w:rPr>
+      </w:pPr>
+      <w:r>
+        <w:rPr>
+          <w:rFonts w:cs="TimesNewRoman"/>
+          <w:color w:val="FF0000"/>
           <w:sz w:val="24"/>
           <w:szCs w:val="24"/>
         </w:rPr>
@@ -2594,15 +2575,15 @@
         <w:spacing w:after="0" w:line="240" w:lineRule="auto"/>
         <w:rPr>
           <w:rFonts w:cs="TimesNewRoman"/>
-          <w:color w:val="00B050"/>
-          <w:sz w:val="24"/>
-          <w:szCs w:val="24"/>
-        </w:rPr>
-      </w:pPr>
-      <w:r>
-        <w:rPr>
-          <w:rFonts w:cs="TimesNewRoman"/>
-          <w:color w:val="00B050"/>
+          <w:color w:val="FF0000"/>
+          <w:sz w:val="24"/>
+          <w:szCs w:val="24"/>
+        </w:rPr>
+      </w:pPr>
+      <w:r>
+        <w:rPr>
+          <w:rFonts w:cs="TimesNewRoman"/>
+          <w:color w:val="FF0000"/>
           <w:sz w:val="24"/>
           <w:szCs w:val="24"/>
         </w:rPr>
@@ -2622,15 +2603,15 @@
         <w:spacing w:after="0" w:line="240" w:lineRule="auto"/>
         <w:rPr>
           <w:rFonts w:cs="TimesNewRoman"/>
-          <w:color w:val="00B050"/>
-          <w:sz w:val="24"/>
-          <w:szCs w:val="24"/>
-        </w:rPr>
-      </w:pPr>
-      <w:r>
-        <w:rPr>
-          <w:rFonts w:cs="TimesNewRoman"/>
-          <w:color w:val="00B050"/>
+          <w:color w:val="FF0000"/>
+          <w:sz w:val="24"/>
+          <w:szCs w:val="24"/>
+        </w:rPr>
+      </w:pPr>
+      <w:r>
+        <w:rPr>
+          <w:rFonts w:cs="TimesNewRoman"/>
+          <w:color w:val="FF0000"/>
           <w:sz w:val="24"/>
           <w:szCs w:val="24"/>
         </w:rPr>
@@ -2650,15 +2631,15 @@
         <w:spacing w:after="0" w:line="240" w:lineRule="auto"/>
         <w:rPr>
           <w:rFonts w:cs="TimesNewRoman"/>
-          <w:color w:val="00B050"/>
-          <w:sz w:val="24"/>
-          <w:szCs w:val="24"/>
-        </w:rPr>
-      </w:pPr>
-      <w:r>
-        <w:rPr>
-          <w:rFonts w:cs="TimesNewRoman"/>
-          <w:color w:val="00B050"/>
+          <w:color w:val="FF0000"/>
+          <w:sz w:val="24"/>
+          <w:szCs w:val="24"/>
+        </w:rPr>
+      </w:pPr>
+      <w:r>
+        <w:rPr>
+          <w:rFonts w:cs="TimesNewRoman"/>
+          <w:color w:val="FF0000"/>
           <w:sz w:val="24"/>
           <w:szCs w:val="24"/>
         </w:rPr>
@@ -2808,15 +2789,15 @@
         <w:spacing w:after="0" w:line="240" w:lineRule="auto"/>
         <w:rPr>
           <w:rFonts w:cs="TimesNewRoman"/>
-          <w:color w:val="00B050"/>
-          <w:sz w:val="24"/>
-          <w:szCs w:val="24"/>
-        </w:rPr>
-      </w:pPr>
-      <w:r>
-        <w:rPr>
-          <w:rFonts w:cs="TimesNewRoman"/>
-          <w:color w:val="00B050"/>
+          <w:color w:val="FF0000"/>
+          <w:sz w:val="24"/>
+          <w:szCs w:val="24"/>
+        </w:rPr>
+      </w:pPr>
+      <w:r>
+        <w:rPr>
+          <w:rFonts w:cs="TimesNewRoman"/>
+          <w:color w:val="FF0000"/>
           <w:sz w:val="24"/>
           <w:szCs w:val="24"/>
         </w:rPr>
@@ -2826,186 +2807,157 @@
       <w:r>
         <w:rPr>
           <w:rFonts w:cs="TimesNewRoman"/>
+          <w:color w:val="FF0000"/>
+          <w:sz w:val="24"/>
+          <w:szCs w:val="24"/>
+        </w:rPr>
+        <w:t>. Należałoby teraz zdefiniować pojęcie "scenariusza wymian". Najprościej można to ująć jako  zbiór albo listę zawierającą nazwy parametrów, których wartości należy transmitować, ich kierunek oraz czas odświeżania. Oprócz tego jeszcze umieszcza się w niej oczekiwane wymiany wyzwalane.</w:t>
+      </w:r>
+    </w:p>
+    <w:p>
+      <w:pPr>
+        <w:autoSpaceDE w:val="0"/>
+        <w:autoSpaceDN w:val="0"/>
+        <w:adjustRightInd w:val="0"/>
+        <w:spacing w:after="0" w:line="240" w:lineRule="auto"/>
+        <w:rPr>
+          <w:rFonts w:cs="TimesNewRoman"/>
+          <w:color w:val="FF0000"/>
+          <w:sz w:val="24"/>
+          <w:szCs w:val="24"/>
+        </w:rPr>
+      </w:pPr>
+      <w:r>
+        <w:rPr>
+          <w:rFonts w:cs="TimesNewRoman"/>
+          <w:color w:val="FF0000"/>
+          <w:sz w:val="24"/>
+          <w:szCs w:val="24"/>
+        </w:rPr>
+        <w:t xml:space="preserve">Tutaj można posłużyć się przykładem. Przypuśćmy że stacja MASTER żąda </w:t>
+      </w:r>
+      <w:r>
+        <w:rPr>
+          <w:rFonts w:cs="TimesNewRoman"/>
+          <w:color w:val="FF0000"/>
+          <w:sz w:val="24"/>
+          <w:szCs w:val="24"/>
+        </w:rPr>
+        <w:t xml:space="preserve">pewnych wartości zmiennych Z1,Z2,Z3, dodatkowo planuje wysłać wartości zmiennych Z4,Z5,Z6. Dodatkowo </w:t>
+      </w:r>
+      <w:bookmarkStart w:id="0" w:name="_GoBack"/>
+      <w:bookmarkEnd w:id="0"/>
+      <w:r>
+        <w:rPr>
+          <w:rFonts w:cs="TimesNewRoman"/>
+          <w:color w:val="FF0000"/>
+          <w:sz w:val="24"/>
+          <w:szCs w:val="24"/>
+        </w:rPr>
+        <w:t xml:space="preserve">także Stacja SLAVE 3 oczekuje zmiennej Z1. Na poniższym rysunku zdążyły jeszcze w maksymalnym cyklu sieci zmieścić się trzy wymiany wyzwalane Z7,Z8,Z9. </w:t>
+      </w:r>
+    </w:p>
+    <w:p>
+      <w:pPr>
+        <w:autoSpaceDE w:val="0"/>
+        <w:autoSpaceDN w:val="0"/>
+        <w:adjustRightInd w:val="0"/>
+        <w:spacing w:after="0" w:line="240" w:lineRule="auto"/>
+        <w:rPr>
+          <w:rFonts w:cs="TimesNewRoman"/>
+          <w:color w:val="FF0000"/>
+          <w:sz w:val="24"/>
+          <w:szCs w:val="24"/>
+        </w:rPr>
+      </w:pPr>
+      <w:r>
+        <w:rPr>
+          <w:rFonts w:cs="TimesNewRoman"/>
+          <w:color w:val="FF0000"/>
+          <w:sz w:val="24"/>
+          <w:szCs w:val="24"/>
+        </w:rPr>
+        <w:t>rys (</w:t>
+      </w:r>
+      <w:r>
+        <w:rPr>
+          <w:rFonts w:cs="TimesNewRoman"/>
+          <w:color w:val="FF0000"/>
+          <w:sz w:val="24"/>
+          <w:szCs w:val="24"/>
+        </w:rPr>
+        <w:t>70)</w:t>
+      </w:r>
+    </w:p>
+    <w:p>
+      <w:pPr>
+        <w:autoSpaceDE w:val="0"/>
+        <w:autoSpaceDN w:val="0"/>
+        <w:adjustRightInd w:val="0"/>
+        <w:spacing w:after="0" w:line="240" w:lineRule="auto"/>
+        <w:rPr>
+          <w:rFonts w:cs="TimesNewRoman"/>
           <w:color w:val="00B050"/>
           <w:sz w:val="24"/>
           <w:szCs w:val="24"/>
         </w:rPr>
-        <w:t>. Należałoby teraz zdefiniować pojęcie "scenariusza wymian". Najprościej można to ująć jako  zbiór albo listę zawierającą nazwy parametrów, których wartości należy transmitować, ich kierunek oraz czas odświeżania. Oprócz tego jeszcze umieszcza się w niej oczekiwane wymiany wyzwalane.</w:t>
-      </w:r>
-    </w:p>
-    <w:p>
-      <w:pPr>
-        <w:autoSpaceDE w:val="0"/>
-        <w:autoSpaceDN w:val="0"/>
-        <w:adjustRightInd w:val="0"/>
-        <w:spacing w:after="0" w:line="240" w:lineRule="auto"/>
-        <w:rPr>
-          <w:rFonts w:cs="TimesNewRoman"/>
-          <w:color w:val="00B050"/>
-          <w:sz w:val="24"/>
-          <w:szCs w:val="24"/>
-        </w:rPr>
-      </w:pPr>
-      <w:r>
-        <w:rPr>
-          <w:rFonts w:cs="TimesNewRoman"/>
-          <w:color w:val="00B050"/>
-          <w:sz w:val="24"/>
-          <w:szCs w:val="24"/>
-        </w:rPr>
-        <w:t xml:space="preserve">Tutaj można posłużyć się przykładem. Przypuśćmy że stacja MASTER żąda </w:t>
-      </w:r>
-      <w:r>
-        <w:rPr>
-          <w:rFonts w:cs="TimesNewRoman"/>
-          <w:color w:val="00B050"/>
-          <w:sz w:val="24"/>
-          <w:szCs w:val="24"/>
-        </w:rPr>
-        <w:t xml:space="preserve">pewnych wartości zmiennych Z1,Z2,Z3, dodatkowo planuje wysłać wartości zmiennych Z4,Z5,Z6. Dodatkowo także Stacja SLAVE 3 oczekuje zmiennej Z1. Na poniższym rysunku zdążyły jeszcze w maksymalnym cyklu sieci zmieścić się trzy wymiany wyzwalane Z7,Z8,Z9. </w:t>
-      </w:r>
-    </w:p>
-    <w:p>
-      <w:pPr>
-        <w:autoSpaceDE w:val="0"/>
-        <w:autoSpaceDN w:val="0"/>
-        <w:adjustRightInd w:val="0"/>
-        <w:spacing w:after="0" w:line="240" w:lineRule="auto"/>
-        <w:rPr>
-          <w:rFonts w:cs="TimesNewRoman"/>
-          <w:color w:val="00B050"/>
-          <w:sz w:val="24"/>
-          <w:szCs w:val="24"/>
-        </w:rPr>
-      </w:pPr>
-      <w:r>
-        <w:rPr>
-          <w:rFonts w:cs="TimesNewRoman"/>
-          <w:color w:val="00B050"/>
-          <w:sz w:val="24"/>
-          <w:szCs w:val="24"/>
-        </w:rPr>
-        <w:t>rys (</w:t>
-      </w:r>
-      <w:r>
-        <w:rPr>
-          <w:rFonts w:cs="TimesNewRoman"/>
-          <w:color w:val="00B050"/>
-          <w:sz w:val="24"/>
-          <w:szCs w:val="24"/>
-        </w:rPr>
-        <w:t>70)</w:t>
-      </w:r>
-    </w:p>
-    <w:p>
-      <w:pPr>
-        <w:autoSpaceDE w:val="0"/>
-        <w:autoSpaceDN w:val="0"/>
-        <w:adjustRightInd w:val="0"/>
-        <w:spacing w:after="0" w:line="240" w:lineRule="auto"/>
-        <w:rPr>
-          <w:rFonts w:cs="TimesNewRoman"/>
-          <w:color w:val="00B050"/>
-          <w:sz w:val="24"/>
-          <w:szCs w:val="24"/>
-        </w:rPr>
-      </w:pPr>
-    </w:p>
-    <w:p>
-      <w:pPr>
-        <w:autoSpaceDE w:val="0"/>
-        <w:autoSpaceDN w:val="0"/>
-        <w:adjustRightInd w:val="0"/>
-        <w:spacing w:after="0" w:line="240" w:lineRule="auto"/>
-        <w:rPr>
-          <w:rFonts w:cs="TimesNewRoman"/>
-          <w:color w:val="00B050"/>
-          <w:sz w:val="24"/>
-          <w:szCs w:val="24"/>
-        </w:rPr>
-      </w:pPr>
-      <w:r>
-        <w:rPr>
-          <w:rFonts w:cs="TimesNewRoman"/>
-          <w:color w:val="00B050"/>
+      </w:pPr>
+    </w:p>
+    <w:p>
+      <w:pPr>
+        <w:autoSpaceDE w:val="0"/>
+        <w:autoSpaceDN w:val="0"/>
+        <w:adjustRightInd w:val="0"/>
+        <w:spacing w:after="0" w:line="240" w:lineRule="auto"/>
+        <w:rPr>
+          <w:rFonts w:cs="TimesNewRoman"/>
+          <w:color w:val="E36C0A" w:themeColor="accent6" w:themeShade="BF"/>
+          <w:sz w:val="24"/>
+          <w:szCs w:val="24"/>
+        </w:rPr>
+      </w:pPr>
+      <w:r>
+        <w:rPr>
+          <w:rFonts w:cs="TimesNewRoman"/>
+          <w:color w:val="E36C0A" w:themeColor="accent6" w:themeShade="BF"/>
           <w:sz w:val="24"/>
           <w:szCs w:val="24"/>
         </w:rPr>
         <w:tab/>
-        <w:t xml:space="preserve">W protokole </w:t>
-      </w:r>
-      <w:proofErr w:type="spellStart"/>
-      <w:r>
-        <w:rPr>
-          <w:rFonts w:cs="TimesNewRoman"/>
-          <w:color w:val="00B050"/>
-          <w:sz w:val="24"/>
-          <w:szCs w:val="24"/>
-        </w:rPr>
-        <w:t>MASTER-SLAVE</w:t>
-      </w:r>
-      <w:proofErr w:type="spellEnd"/>
-      <w:r>
-        <w:rPr>
-          <w:rFonts w:cs="TimesNewRoman"/>
-          <w:color w:val="00B050"/>
-          <w:sz w:val="24"/>
-          <w:szCs w:val="24"/>
-        </w:rPr>
-        <w:t xml:space="preserve"> podobnie jak w sieci o dostępie "</w:t>
-      </w:r>
-      <w:proofErr w:type="spellStart"/>
-      <w:r>
-        <w:rPr>
-          <w:rFonts w:cs="TimesNewRoman"/>
-          <w:color w:val="00B050"/>
-          <w:sz w:val="24"/>
-          <w:szCs w:val="24"/>
-        </w:rPr>
-        <w:t>TOKEN-BUS</w:t>
-      </w:r>
-      <w:proofErr w:type="spellEnd"/>
-      <w:r>
-        <w:rPr>
-          <w:rFonts w:cs="TimesNewRoman"/>
-          <w:color w:val="00B050"/>
-          <w:sz w:val="24"/>
-          <w:szCs w:val="24"/>
-        </w:rPr>
-        <w:t>" wymiany wyzwalane są rozpoczynane przez jednostkę centralną, ale tylko w tej pierwszej planowane są one na poziomie koprocesora i należy je zaprogramować. Jedynym ograniczeniem jakie występuje to ograniczona ilość wymian w czasie trwania maksymalnego cyklu sieci. Jest to spowodowane narzuconym maksymalnym czasem wymiany danych. Poniżej jeszcze przedstawiono na rysunku przebieg realizacji scenariusza wymian.</w:t>
-      </w:r>
-    </w:p>
-    <w:p>
-      <w:pPr>
-        <w:autoSpaceDE w:val="0"/>
-        <w:autoSpaceDN w:val="0"/>
-        <w:adjustRightInd w:val="0"/>
-        <w:spacing w:after="0" w:line="240" w:lineRule="auto"/>
-        <w:rPr>
-          <w:rFonts w:cs="TimesNewRoman"/>
-          <w:color w:val="00B050"/>
-          <w:sz w:val="24"/>
-          <w:szCs w:val="24"/>
-        </w:rPr>
-      </w:pPr>
-    </w:p>
-    <w:p>
-      <w:pPr>
-        <w:autoSpaceDE w:val="0"/>
-        <w:autoSpaceDN w:val="0"/>
-        <w:adjustRightInd w:val="0"/>
-        <w:spacing w:after="0" w:line="240" w:lineRule="auto"/>
-        <w:rPr>
-          <w:rFonts w:cs="TimesNewRoman"/>
-          <w:color w:val="00B050"/>
-          <w:sz w:val="24"/>
-          <w:szCs w:val="24"/>
-        </w:rPr>
-      </w:pPr>
-      <w:r>
-        <w:rPr>
-          <w:rFonts w:cs="TimesNewRoman"/>
-          <w:color w:val="00B050"/>
+        <w:t>W protokole MASTER-SLAVE podobnie jak w sieci o dostępie "TOKEN-BUS" wymiany wyzwalane są rozpoczynane przez jednostkę centralną, ale tylko w tej pierwszej planowane są one na poziomie koprocesora i należy je zaprogramować. Jedynym ograniczeniem jakie występuje to ograniczona ilość wymian w czasie trwania maksymalnego cyklu sieci. Jest to spowodowane narzuconym maksymalnym czasem wymiany danych. Poniżej jeszcze przedstawiono na rysunku przebieg realizacji scenariusza wymian.</w:t>
+      </w:r>
+    </w:p>
+    <w:p>
+      <w:pPr>
+        <w:autoSpaceDE w:val="0"/>
+        <w:autoSpaceDN w:val="0"/>
+        <w:adjustRightInd w:val="0"/>
+        <w:spacing w:after="0" w:line="240" w:lineRule="auto"/>
+        <w:rPr>
+          <w:rFonts w:cs="TimesNewRoman"/>
+          <w:color w:val="E36C0A" w:themeColor="accent6" w:themeShade="BF"/>
+          <w:sz w:val="24"/>
+          <w:szCs w:val="24"/>
+        </w:rPr>
+      </w:pPr>
+    </w:p>
+    <w:p>
+      <w:pPr>
+        <w:autoSpaceDE w:val="0"/>
+        <w:autoSpaceDN w:val="0"/>
+        <w:adjustRightInd w:val="0"/>
+        <w:spacing w:after="0" w:line="240" w:lineRule="auto"/>
+        <w:rPr>
+          <w:rFonts w:cs="TimesNewRoman"/>
+          <w:color w:val="E36C0A" w:themeColor="accent6" w:themeShade="BF"/>
+          <w:sz w:val="24"/>
+          <w:szCs w:val="24"/>
+        </w:rPr>
+      </w:pPr>
+      <w:r>
+        <w:rPr>
+          <w:rFonts w:cs="TimesNewRoman"/>
+          <w:color w:val="E36C0A" w:themeColor="accent6" w:themeShade="BF"/>
           <w:sz w:val="24"/>
           <w:szCs w:val="24"/>
         </w:rPr>
@@ -3023,7 +2975,7 @@
 </file>
 
 <file path=word/numbering.xml><?xml version="1.0" encoding="utf-8"?>
-<w:numbering xmlns:ve="http://schemas.openxmlformats.org/markup-compatibility/2006" xmlns:o="urn:schemas-microsoft-com:office:office" xmlns:r="http://schemas.openxmlformats.org/officeDocument/2006/relationships" xmlns:m="http://schemas.openxmlformats.org/officeDocument/2006/math" xmlns:v="urn:schemas-microsoft-com:vml" xmlns:wp="http://schemas.openxmlformats.org/drawingml/2006/wordprocessingDrawing" xmlns:w10="urn:schemas-microsoft-com:office:word" xmlns:w="http://schemas.openxmlformats.org/wordprocessingml/2006/main" xmlns:wne="http://schemas.microsoft.com/office/word/2006/wordml">
+<w:numbering xmlns:wpc="http://schemas.microsoft.com/office/word/2010/wordprocessingCanvas" xmlns:mc="http://schemas.openxmlformats.org/markup-compatibility/2006" xmlns:o="urn:schemas-microsoft-com:office:office" xmlns:r="http://schemas.openxmlformats.org/officeDocument/2006/relationships" xmlns:m="http://schemas.openxmlformats.org/officeDocument/2006/math" xmlns:v="urn:schemas-microsoft-com:vml" xmlns:wp14="http://schemas.microsoft.com/office/word/2010/wordprocessingDrawing" xmlns:wp="http://schemas.openxmlformats.org/drawingml/2006/wordprocessingDrawing" xmlns:w10="urn:schemas-microsoft-com:office:word" xmlns:w="http://schemas.openxmlformats.org/wordprocessingml/2006/main" xmlns:w14="http://schemas.microsoft.com/office/word/2010/wordml" xmlns:w15="http://schemas.microsoft.com/office/word/2012/wordml" xmlns:wpg="http://schemas.microsoft.com/office/word/2010/wordprocessingGroup" xmlns:wpi="http://schemas.microsoft.com/office/word/2010/wordprocessingInk" xmlns:wne="http://schemas.microsoft.com/office/word/2006/wordml" xmlns:wps="http://schemas.microsoft.com/office/word/2010/wordprocessingShape" mc:Ignorable="w14 w15 wp14">
   <w:abstractNum w:abstractNumId="0">
     <w:nsid w:val="011409EA"/>
     <w:multiLevelType w:val="hybridMultilevel"/>
@@ -3813,7 +3765,7 @@
 </file>
 
 <file path=word/styles.xml><?xml version="1.0" encoding="utf-8"?>
-<w:styles xmlns:r="http://schemas.openxmlformats.org/officeDocument/2006/relationships" xmlns:w="http://schemas.openxmlformats.org/wordprocessingml/2006/main">
+<w:styles xmlns:mc="http://schemas.openxmlformats.org/markup-compatibility/2006" xmlns:r="http://schemas.openxmlformats.org/officeDocument/2006/relationships" xmlns:w="http://schemas.openxmlformats.org/wordprocessingml/2006/main" xmlns:w14="http://schemas.microsoft.com/office/word/2010/wordml" xmlns:w15="http://schemas.microsoft.com/office/word/2012/wordml" mc:Ignorable="w14 w15">
   <w:docDefaults>
     <w:rPrDefault>
       <w:rPr>
@@ -3829,144 +3781,378 @@
       </w:pPr>
     </w:pPrDefault>
   </w:docDefaults>
-  <w:latentStyles w:defLockedState="0" w:defUIPriority="99" w:defSemiHidden="1" w:defUnhideWhenUsed="1" w:defQFormat="0" w:count="267">
-    <w:lsdException w:name="Normal" w:semiHidden="0" w:uiPriority="0" w:unhideWhenUsed="0" w:qFormat="1"/>
-    <w:lsdException w:name="heading 1" w:semiHidden="0" w:uiPriority="9" w:unhideWhenUsed="0" w:qFormat="1"/>
-    <w:lsdException w:name="heading 2" w:uiPriority="9" w:qFormat="1"/>
-    <w:lsdException w:name="heading 3" w:uiPriority="9" w:qFormat="1"/>
-    <w:lsdException w:name="heading 4" w:uiPriority="9" w:qFormat="1"/>
-    <w:lsdException w:name="heading 5" w:uiPriority="9" w:qFormat="1"/>
-    <w:lsdException w:name="heading 6" w:uiPriority="9" w:qFormat="1"/>
-    <w:lsdException w:name="heading 7" w:uiPriority="9" w:qFormat="1"/>
-    <w:lsdException w:name="heading 8" w:uiPriority="9" w:qFormat="1"/>
-    <w:lsdException w:name="heading 9" w:uiPriority="9" w:qFormat="1"/>
-    <w:lsdException w:name="toc 1" w:uiPriority="39"/>
-    <w:lsdException w:name="toc 2" w:uiPriority="39"/>
-    <w:lsdException w:name="toc 3" w:uiPriority="39"/>
-    <w:lsdException w:name="toc 4" w:uiPriority="39"/>
-    <w:lsdException w:name="toc 5" w:uiPriority="39"/>
-    <w:lsdException w:name="toc 6" w:uiPriority="39"/>
-    <w:lsdException w:name="toc 7" w:uiPriority="39"/>
-    <w:lsdException w:name="toc 8" w:uiPriority="39"/>
-    <w:lsdException w:name="toc 9" w:uiPriority="39"/>
-    <w:lsdException w:name="caption" w:uiPriority="35" w:qFormat="1"/>
-    <w:lsdException w:name="Title" w:semiHidden="0" w:uiPriority="10" w:unhideWhenUsed="0" w:qFormat="1"/>
-    <w:lsdException w:name="Default Paragraph Font" w:uiPriority="1"/>
-    <w:lsdException w:name="Subtitle" w:semiHidden="0" w:uiPriority="11" w:unhideWhenUsed="0" w:qFormat="1"/>
-    <w:lsdException w:name="Strong" w:semiHidden="0" w:uiPriority="22" w:unhideWhenUsed="0" w:qFormat="1"/>
-    <w:lsdException w:name="Emphasis" w:semiHidden="0" w:uiPriority="20" w:unhideWhenUsed="0" w:qFormat="1"/>
-    <w:lsdException w:name="Table Grid" w:semiHidden="0" w:uiPriority="59" w:unhideWhenUsed="0"/>
-    <w:lsdException w:name="Placeholder Text" w:unhideWhenUsed="0"/>
-    <w:lsdException w:name="No Spacing" w:semiHidden="0" w:uiPriority="1" w:unhideWhenUsed="0" w:qFormat="1"/>
-    <w:lsdException w:name="Light Shading" w:semiHidden="0" w:uiPriority="60" w:unhideWhenUsed="0"/>
-    <w:lsdException w:name="Light List" w:semiHidden="0" w:uiPriority="61" w:unhideWhenUsed="0"/>
-    <w:lsdException w:name="Light Grid" w:semiHidden="0" w:uiPriority="62" w:unhideWhenUsed="0"/>
-    <w:lsdException w:name="Medium Shading 1" w:semiHidden="0" w:uiPriority="63" w:unhideWhenUsed="0"/>
-    <w:lsdException w:name="Medium Shading 2" w:semiHidden="0" w:uiPriority="64" w:unhideWhenUsed="0"/>
-    <w:lsdException w:name="Medium List 1" w:semiHidden="0" w:uiPriority="65" w:unhideWhenUsed="0"/>
-    <w:lsdException w:name="Medium List 2" w:semiHidden="0" w:uiPriority="66" w:unhideWhenUsed="0"/>
-    <w:lsdException w:name="Medium Grid 1" w:semiHidden="0" w:uiPriority="67" w:unhideWhenUsed="0"/>
-    <w:lsdException w:name="Medium Grid 2" w:semiHidden="0" w:uiPriority="68" w:unhideWhenUsed="0"/>
-    <w:lsdException w:name="Medium Grid 3" w:semiHidden="0" w:uiPriority="69" w:unhideWhenUsed="0"/>
-    <w:lsdException w:name="Dark List" w:semiHidden="0" w:uiPriority="70" w:unhideWhenUsed="0"/>
-    <w:lsdException w:name="Colorful Shading" w:semiHidden="0" w:uiPriority="71" w:unhideWhenUsed="0"/>
-    <w:lsdException w:name="Colorful List" w:semiHidden="0" w:uiPriority="72" w:unhideWhenUsed="0"/>
-    <w:lsdException w:name="Colorful Grid" w:semiHidden="0" w:uiPriority="73" w:unhideWhenUsed="0"/>
-    <w:lsdException w:name="Light Shading Accent 1" w:semiHidden="0" w:uiPriority="60" w:unhideWhenUsed="0"/>
-    <w:lsdException w:name="Light List Accent 1" w:semiHidden="0" w:uiPriority="61" w:unhideWhenUsed="0"/>
-    <w:lsdException w:name="Light Grid Accent 1" w:semiHidden="0" w:uiPriority="62" w:unhideWhenUsed="0"/>
-    <w:lsdException w:name="Medium Shading 1 Accent 1" w:semiHidden="0" w:uiPriority="63" w:unhideWhenUsed="0"/>
-    <w:lsdException w:name="Medium Shading 2 Accent 1" w:semiHidden="0" w:uiPriority="64" w:unhideWhenUsed="0"/>
-    <w:lsdException w:name="Medium List 1 Accent 1" w:semiHidden="0" w:uiPriority="65" w:unhideWhenUsed="0"/>
-    <w:lsdException w:name="Revision" w:unhideWhenUsed="0"/>
-    <w:lsdException w:name="List Paragraph" w:semiHidden="0" w:uiPriority="34" w:unhideWhenUsed="0" w:qFormat="1"/>
-    <w:lsdException w:name="Quote" w:semiHidden="0" w:uiPriority="29" w:unhideWhenUsed="0" w:qFormat="1"/>
-    <w:lsdException w:name="Intense Quote" w:semiHidden="0" w:uiPriority="30" w:unhideWhenUsed="0" w:qFormat="1"/>
-    <w:lsdException w:name="Medium List 2 Accent 1" w:semiHidden="0" w:uiPriority="66" w:unhideWhenUsed="0"/>
-    <w:lsdException w:name="Medium Grid 1 Accent 1" w:semiHidden="0" w:uiPriority="67" w:unhideWhenUsed="0"/>
-    <w:lsdException w:name="Medium Grid 2 Accent 1" w:semiHidden="0" w:uiPriority="68" w:unhideWhenUsed="0"/>
-    <w:lsdException w:name="Medium Grid 3 Accent 1" w:semiHidden="0" w:uiPriority="69" w:unhideWhenUsed="0"/>
-    <w:lsdException w:name="Dark List Accent 1" w:semiHidden="0" w:uiPriority="70" w:unhideWhenUsed="0"/>
-    <w:lsdException w:name="Colorful Shading Accent 1" w:semiHidden="0" w:uiPriority="71" w:unhideWhenUsed="0"/>
-    <w:lsdException w:name="Colorful List Accent 1" w:semiHidden="0" w:uiPriority="72" w:unhideWhenUsed="0"/>
-    <w:lsdException w:name="Colorful Grid Accent 1" w:semiHidden="0" w:uiPriority="73" w:unhideWhenUsed="0"/>
-    <w:lsdException w:name="Light Shading Accent 2" w:semiHidden="0" w:uiPriority="60" w:unhideWhenUsed="0"/>
-    <w:lsdException w:name="Light List Accent 2" w:semiHidden="0" w:uiPriority="61" w:unhideWhenUsed="0"/>
-    <w:lsdException w:name="Light Grid Accent 2" w:semiHidden="0" w:uiPriority="62" w:unhideWhenUsed="0"/>
-    <w:lsdException w:name="Medium Shading 1 Accent 2" w:semiHidden="0" w:uiPriority="63" w:unhideWhenUsed="0"/>
-    <w:lsdException w:name="Medium Shading 2 Accent 2" w:semiHidden="0" w:uiPriority="64" w:unhideWhenUsed="0"/>
-    <w:lsdException w:name="Medium List 1 Accent 2" w:semiHidden="0" w:uiPriority="65" w:unhideWhenUsed="0"/>
-    <w:lsdException w:name="Medium List 2 Accent 2" w:semiHidden="0" w:uiPriority="66" w:unhideWhenUsed="0"/>
-    <w:lsdException w:name="Medium Grid 1 Accent 2" w:semiHidden="0" w:uiPriority="67" w:unhideWhenUsed="0"/>
-    <w:lsdException w:name="Medium Grid 2 Accent 2" w:semiHidden="0" w:uiPriority="68" w:unhideWhenUsed="0"/>
-    <w:lsdException w:name="Medium Grid 3 Accent 2" w:semiHidden="0" w:uiPriority="69" w:unhideWhenUsed="0"/>
-    <w:lsdException w:name="Dark List Accent 2" w:semiHidden="0" w:uiPriority="70" w:unhideWhenUsed="0"/>
-    <w:lsdException w:name="Colorful Shading Accent 2" w:semiHidden="0" w:uiPriority="71" w:unhideWhenUsed="0"/>
-    <w:lsdException w:name="Colorful List Accent 2" w:semiHidden="0" w:uiPriority="72" w:unhideWhenUsed="0"/>
-    <w:lsdException w:name="Colorful Grid Accent 2" w:semiHidden="0" w:uiPriority="73" w:unhideWhenUsed="0"/>
-    <w:lsdException w:name="Light Shading Accent 3" w:semiHidden="0" w:uiPriority="60" w:unhideWhenUsed="0"/>
-    <w:lsdException w:name="Light List Accent 3" w:semiHidden="0" w:uiPriority="61" w:unhideWhenUsed="0"/>
-    <w:lsdException w:name="Light Grid Accent 3" w:semiHidden="0" w:uiPriority="62" w:unhideWhenUsed="0"/>
-    <w:lsdException w:name="Medium Shading 1 Accent 3" w:semiHidden="0" w:uiPriority="63" w:unhideWhenUsed="0"/>
-    <w:lsdException w:name="Medium Shading 2 Accent 3" w:semiHidden="0" w:uiPriority="64" w:unhideWhenUsed="0"/>
-    <w:lsdException w:name="Medium List 1 Accent 3" w:semiHidden="0" w:uiPriority="65" w:unhideWhenUsed="0"/>
-    <w:lsdException w:name="Medium List 2 Accent 3" w:semiHidden="0" w:uiPriority="66" w:unhideWhenUsed="0"/>
-    <w:lsdException w:name="Medium Grid 1 Accent 3" w:semiHidden="0" w:uiPriority="67" w:unhideWhenUsed="0"/>
-    <w:lsdException w:name="Medium Grid 2 Accent 3" w:semiHidden="0" w:uiPriority="68" w:unhideWhenUsed="0"/>
-    <w:lsdException w:name="Medium Grid 3 Accent 3" w:semiHidden="0" w:uiPriority="69" w:unhideWhenUsed="0"/>
-    <w:lsdException w:name="Dark List Accent 3" w:semiHidden="0" w:uiPriority="70" w:unhideWhenUsed="0"/>
-    <w:lsdException w:name="Colorful Shading Accent 3" w:semiHidden="0" w:uiPriority="71" w:unhideWhenUsed="0"/>
-    <w:lsdException w:name="Colorful List Accent 3" w:semiHidden="0" w:uiPriority="72" w:unhideWhenUsed="0"/>
-    <w:lsdException w:name="Colorful Grid Accent 3" w:semiHidden="0" w:uiPriority="73" w:unhideWhenUsed="0"/>
-    <w:lsdException w:name="Light Shading Accent 4" w:semiHidden="0" w:uiPriority="60" w:unhideWhenUsed="0"/>
-    <w:lsdException w:name="Light List Accent 4" w:semiHidden="0" w:uiPriority="61" w:unhideWhenUsed="0"/>
-    <w:lsdException w:name="Light Grid Accent 4" w:semiHidden="0" w:uiPriority="62" w:unhideWhenUsed="0"/>
-    <w:lsdException w:name="Medium Shading 1 Accent 4" w:semiHidden="0" w:uiPriority="63" w:unhideWhenUsed="0"/>
-    <w:lsdException w:name="Medium Shading 2 Accent 4" w:semiHidden="0" w:uiPriority="64" w:unhideWhenUsed="0"/>
-    <w:lsdException w:name="Medium List 1 Accent 4" w:semiHidden="0" w:uiPriority="65" w:unhideWhenUsed="0"/>
-    <w:lsdException w:name="Medium List 2 Accent 4" w:semiHidden="0" w:uiPriority="66" w:unhideWhenUsed="0"/>
-    <w:lsdException w:name="Medium Grid 1 Accent 4" w:semiHidden="0" w:uiPriority="67" w:unhideWhenUsed="0"/>
-    <w:lsdException w:name="Medium Grid 2 Accent 4" w:semiHidden="0" w:uiPriority="68" w:unhideWhenUsed="0"/>
-    <w:lsdException w:name="Medium Grid 3 Accent 4" w:semiHidden="0" w:uiPriority="69" w:unhideWhenUsed="0"/>
-    <w:lsdException w:name="Dark List Accent 4" w:semiHidden="0" w:uiPriority="70" w:unhideWhenUsed="0"/>
-    <w:lsdException w:name="Colorful Shading Accent 4" w:semiHidden="0" w:uiPriority="71" w:unhideWhenUsed="0"/>
-    <w:lsdException w:name="Colorful List Accent 4" w:semiHidden="0" w:uiPriority="72" w:unhideWhenUsed="0"/>
-    <w:lsdException w:name="Colorful Grid Accent 4" w:semiHidden="0" w:uiPriority="73" w:unhideWhenUsed="0"/>
-    <w:lsdException w:name="Light Shading Accent 5" w:semiHidden="0" w:uiPriority="60" w:unhideWhenUsed="0"/>
-    <w:lsdException w:name="Light List Accent 5" w:semiHidden="0" w:uiPriority="61" w:unhideWhenUsed="0"/>
-    <w:lsdException w:name="Light Grid Accent 5" w:semiHidden="0" w:uiPriority="62" w:unhideWhenUsed="0"/>
-    <w:lsdException w:name="Medium Shading 1 Accent 5" w:semiHidden="0" w:uiPriority="63" w:unhideWhenUsed="0"/>
-    <w:lsdException w:name="Medium Shading 2 Accent 5" w:semiHidden="0" w:uiPriority="64" w:unhideWhenUsed="0"/>
-    <w:lsdException w:name="Medium List 1 Accent 5" w:semiHidden="0" w:uiPriority="65" w:unhideWhenUsed="0"/>
-    <w:lsdException w:name="Medium List 2 Accent 5" w:semiHidden="0" w:uiPriority="66" w:unhideWhenUsed="0"/>
-    <w:lsdException w:name="Medium Grid 1 Accent 5" w:semiHidden="0" w:uiPriority="67" w:unhideWhenUsed="0"/>
-    <w:lsdException w:name="Medium Grid 2 Accent 5" w:semiHidden="0" w:uiPriority="68" w:unhideWhenUsed="0"/>
-    <w:lsdException w:name="Medium Grid 3 Accent 5" w:semiHidden="0" w:uiPriority="69" w:unhideWhenUsed="0"/>
-    <w:lsdException w:name="Dark List Accent 5" w:semiHidden="0" w:uiPriority="70" w:unhideWhenUsed="0"/>
-    <w:lsdException w:name="Colorful Shading Accent 5" w:semiHidden="0" w:uiPriority="71" w:unhideWhenUsed="0"/>
-    <w:lsdException w:name="Colorful List Accent 5" w:semiHidden="0" w:uiPriority="72" w:unhideWhenUsed="0"/>
-    <w:lsdException w:name="Colorful Grid Accent 5" w:semiHidden="0" w:uiPriority="73" w:unhideWhenUsed="0"/>
-    <w:lsdException w:name="Light Shading Accent 6" w:semiHidden="0" w:uiPriority="60" w:unhideWhenUsed="0"/>
-    <w:lsdException w:name="Light List Accent 6" w:semiHidden="0" w:uiPriority="61" w:unhideWhenUsed="0"/>
-    <w:lsdException w:name="Light Grid Accent 6" w:semiHidden="0" w:uiPriority="62" w:unhideWhenUsed="0"/>
-    <w:lsdException w:name="Medium Shading 1 Accent 6" w:semiHidden="0" w:uiPriority="63" w:unhideWhenUsed="0"/>
-    <w:lsdException w:name="Medium Shading 2 Accent 6" w:semiHidden="0" w:uiPriority="64" w:unhideWhenUsed="0"/>
-    <w:lsdException w:name="Medium List 1 Accent 6" w:semiHidden="0" w:uiPriority="65" w:unhideWhenUsed="0"/>
-    <w:lsdException w:name="Medium List 2 Accent 6" w:semiHidden="0" w:uiPriority="66" w:unhideWhenUsed="0"/>
-    <w:lsdException w:name="Medium Grid 1 Accent 6" w:semiHidden="0" w:uiPriority="67" w:unhideWhenUsed="0"/>
-    <w:lsdException w:name="Medium Grid 2 Accent 6" w:semiHidden="0" w:uiPriority="68" w:unhideWhenUsed="0"/>
-    <w:lsdException w:name="Medium Grid 3 Accent 6" w:semiHidden="0" w:uiPriority="69" w:unhideWhenUsed="0"/>
-    <w:lsdException w:name="Dark List Accent 6" w:semiHidden="0" w:uiPriority="70" w:unhideWhenUsed="0"/>
-    <w:lsdException w:name="Colorful Shading Accent 6" w:semiHidden="0" w:uiPriority="71" w:unhideWhenUsed="0"/>
-    <w:lsdException w:name="Colorful List Accent 6" w:semiHidden="0" w:uiPriority="72" w:unhideWhenUsed="0"/>
-    <w:lsdException w:name="Colorful Grid Accent 6" w:semiHidden="0" w:uiPriority="73" w:unhideWhenUsed="0"/>
-    <w:lsdException w:name="Subtle Emphasis" w:semiHidden="0" w:uiPriority="19" w:unhideWhenUsed="0" w:qFormat="1"/>
-    <w:lsdException w:name="Intense Emphasis" w:semiHidden="0" w:uiPriority="21" w:unhideWhenUsed="0" w:qFormat="1"/>
-    <w:lsdException w:name="Subtle Reference" w:semiHidden="0" w:uiPriority="31" w:unhideWhenUsed="0" w:qFormat="1"/>
-    <w:lsdException w:name="Intense Reference" w:semiHidden="0" w:uiPriority="32" w:unhideWhenUsed="0" w:qFormat="1"/>
-    <w:lsdException w:name="Book Title" w:semiHidden="0" w:uiPriority="33" w:unhideWhenUsed="0" w:qFormat="1"/>
-    <w:lsdException w:name="Bibliography" w:uiPriority="37"/>
-    <w:lsdException w:name="TOC Heading" w:uiPriority="39" w:qFormat="1"/>
+  <w:latentStyles w:defLockedState="0" w:defUIPriority="99" w:defSemiHidden="0" w:defUnhideWhenUsed="0" w:defQFormat="0" w:count="371">
+    <w:lsdException w:name="Normal" w:uiPriority="0" w:qFormat="1"/>
+    <w:lsdException w:name="heading 1" w:uiPriority="9" w:qFormat="1"/>
+    <w:lsdException w:name="heading 2" w:semiHidden="1" w:uiPriority="9" w:unhideWhenUsed="1" w:qFormat="1"/>
+    <w:lsdException w:name="heading 3" w:semiHidden="1" w:uiPriority="9" w:unhideWhenUsed="1" w:qFormat="1"/>
+    <w:lsdException w:name="heading 4" w:semiHidden="1" w:uiPriority="9" w:unhideWhenUsed="1" w:qFormat="1"/>
+    <w:lsdException w:name="heading 5" w:semiHidden="1" w:uiPriority="9" w:unhideWhenUsed="1" w:qFormat="1"/>
+    <w:lsdException w:name="heading 6" w:semiHidden="1" w:uiPriority="9" w:unhideWhenUsed="1" w:qFormat="1"/>
+    <w:lsdException w:name="heading 7" w:semiHidden="1" w:uiPriority="9" w:unhideWhenUsed="1" w:qFormat="1"/>
+    <w:lsdException w:name="heading 8" w:semiHidden="1" w:uiPriority="9" w:unhideWhenUsed="1" w:qFormat="1"/>
+    <w:lsdException w:name="heading 9" w:semiHidden="1" w:uiPriority="9" w:unhideWhenUsed="1" w:qFormat="1"/>
+    <w:lsdException w:name="index 1" w:semiHidden="1" w:unhideWhenUsed="1"/>
+    <w:lsdException w:name="index 2" w:semiHidden="1" w:unhideWhenUsed="1"/>
+    <w:lsdException w:name="index 3" w:semiHidden="1" w:unhideWhenUsed="1"/>
+    <w:lsdException w:name="index 4" w:semiHidden="1" w:unhideWhenUsed="1"/>
+    <w:lsdException w:name="index 5" w:semiHidden="1" w:unhideWhenUsed="1"/>
+    <w:lsdException w:name="index 6" w:semiHidden="1" w:unhideWhenUsed="1"/>
+    <w:lsdException w:name="index 7" w:semiHidden="1" w:unhideWhenUsed="1"/>
+    <w:lsdException w:name="index 8" w:semiHidden="1" w:unhideWhenUsed="1"/>
+    <w:lsdException w:name="index 9" w:semiHidden="1" w:unhideWhenUsed="1"/>
+    <w:lsdException w:name="toc 1" w:semiHidden="1" w:uiPriority="39" w:unhideWhenUsed="1"/>
+    <w:lsdException w:name="toc 2" w:semiHidden="1" w:uiPriority="39" w:unhideWhenUsed="1"/>
+    <w:lsdException w:name="toc 3" w:semiHidden="1" w:uiPriority="39" w:unhideWhenUsed="1"/>
+    <w:lsdException w:name="toc 4" w:semiHidden="1" w:uiPriority="39" w:unhideWhenUsed="1"/>
+    <w:lsdException w:name="toc 5" w:semiHidden="1" w:uiPriority="39" w:unhideWhenUsed="1"/>
+    <w:lsdException w:name="toc 6" w:semiHidden="1" w:uiPriority="39" w:unhideWhenUsed="1"/>
+    <w:lsdException w:name="toc 7" w:semiHidden="1" w:uiPriority="39" w:unhideWhenUsed="1"/>
+    <w:lsdException w:name="toc 8" w:semiHidden="1" w:uiPriority="39" w:unhideWhenUsed="1"/>
+    <w:lsdException w:name="toc 9" w:semiHidden="1" w:uiPriority="39" w:unhideWhenUsed="1"/>
+    <w:lsdException w:name="Normal Indent" w:semiHidden="1" w:unhideWhenUsed="1"/>
+    <w:lsdException w:name="footnote text" w:semiHidden="1" w:unhideWhenUsed="1"/>
+    <w:lsdException w:name="annotation text" w:semiHidden="1" w:unhideWhenUsed="1"/>
+    <w:lsdException w:name="header" w:semiHidden="1" w:unhideWhenUsed="1"/>
+    <w:lsdException w:name="footer" w:semiHidden="1" w:unhideWhenUsed="1"/>
+    <w:lsdException w:name="index heading" w:semiHidden="1" w:unhideWhenUsed="1"/>
+    <w:lsdException w:name="caption" w:semiHidden="1" w:uiPriority="35" w:unhideWhenUsed="1" w:qFormat="1"/>
+    <w:lsdException w:name="table of figures" w:semiHidden="1" w:unhideWhenUsed="1"/>
+    <w:lsdException w:name="envelope address" w:semiHidden="1" w:unhideWhenUsed="1"/>
+    <w:lsdException w:name="envelope return" w:semiHidden="1" w:unhideWhenUsed="1"/>
+    <w:lsdException w:name="footnote reference" w:semiHidden="1" w:unhideWhenUsed="1"/>
+    <w:lsdException w:name="annotation reference" w:semiHidden="1" w:unhideWhenUsed="1"/>
+    <w:lsdException w:name="line number" w:semiHidden="1" w:unhideWhenUsed="1"/>
+    <w:lsdException w:name="page number" w:semiHidden="1" w:unhideWhenUsed="1"/>
+    <w:lsdException w:name="endnote reference" w:semiHidden="1" w:unhideWhenUsed="1"/>
+    <w:lsdException w:name="endnote text" w:semiHidden="1" w:unhideWhenUsed="1"/>
+    <w:lsdException w:name="table of authorities" w:semiHidden="1" w:unhideWhenUsed="1"/>
+    <w:lsdException w:name="macro" w:semiHidden="1" w:unhideWhenUsed="1"/>
+    <w:lsdException w:name="toa heading" w:semiHidden="1" w:unhideWhenUsed="1"/>
+    <w:lsdException w:name="List" w:semiHidden="1" w:unhideWhenUsed="1"/>
+    <w:lsdException w:name="List Bullet" w:semiHidden="1" w:unhideWhenUsed="1"/>
+    <w:lsdException w:name="List Number" w:semiHidden="1" w:unhideWhenUsed="1"/>
+    <w:lsdException w:name="List 2" w:semiHidden="1" w:unhideWhenUsed="1"/>
+    <w:lsdException w:name="List 3" w:semiHidden="1" w:unhideWhenUsed="1"/>
+    <w:lsdException w:name="List 4" w:semiHidden="1" w:unhideWhenUsed="1"/>
+    <w:lsdException w:name="List 5" w:semiHidden="1" w:unhideWhenUsed="1"/>
+    <w:lsdException w:name="List Bullet 2" w:semiHidden="1" w:unhideWhenUsed="1"/>
+    <w:lsdException w:name="List Bullet 3" w:semiHidden="1" w:unhideWhenUsed="1"/>
+    <w:lsdException w:name="List Bullet 4" w:semiHidden="1" w:unhideWhenUsed="1"/>
+    <w:lsdException w:name="List Bullet 5" w:semiHidden="1" w:unhideWhenUsed="1"/>
+    <w:lsdException w:name="List Number 2" w:semiHidden="1" w:unhideWhenUsed="1"/>
+    <w:lsdException w:name="List Number 3" w:semiHidden="1" w:unhideWhenUsed="1"/>
+    <w:lsdException w:name="List Number 4" w:semiHidden="1" w:unhideWhenUsed="1"/>
+    <w:lsdException w:name="List Number 5" w:semiHidden="1" w:unhideWhenUsed="1"/>
+    <w:lsdException w:name="Title" w:uiPriority="10" w:qFormat="1"/>
+    <w:lsdException w:name="Closing" w:semiHidden="1" w:unhideWhenUsed="1"/>
+    <w:lsdException w:name="Signature" w:semiHidden="1" w:unhideWhenUsed="1"/>
+    <w:lsdException w:name="Default Paragraph Font" w:semiHidden="1" w:uiPriority="1" w:unhideWhenUsed="1"/>
+    <w:lsdException w:name="Body Text" w:semiHidden="1" w:unhideWhenUsed="1"/>
+    <w:lsdException w:name="Body Text Indent" w:semiHidden="1" w:unhideWhenUsed="1"/>
+    <w:lsdException w:name="List Continue" w:semiHidden="1" w:unhideWhenUsed="1"/>
+    <w:lsdException w:name="List Continue 2" w:semiHidden="1" w:unhideWhenUsed="1"/>
+    <w:lsdException w:name="List Continue 3" w:semiHidden="1" w:unhideWhenUsed="1"/>
+    <w:lsdException w:name="List Continue 4" w:semiHidden="1" w:unhideWhenUsed="1"/>
+    <w:lsdException w:name="List Continue 5" w:semiHidden="1" w:unhideWhenUsed="1"/>
+    <w:lsdException w:name="Message Header" w:semiHidden="1" w:unhideWhenUsed="1"/>
+    <w:lsdException w:name="Subtitle" w:uiPriority="11" w:qFormat="1"/>
+    <w:lsdException w:name="Salutation" w:semiHidden="1" w:unhideWhenUsed="1"/>
+    <w:lsdException w:name="Date" w:semiHidden="1" w:unhideWhenUsed="1"/>
+    <w:lsdException w:name="Body Text First Indent" w:semiHidden="1" w:unhideWhenUsed="1"/>
+    <w:lsdException w:name="Body Text First Indent 2" w:semiHidden="1" w:unhideWhenUsed="1"/>
+    <w:lsdException w:name="Note Heading" w:semiHidden="1" w:unhideWhenUsed="1"/>
+    <w:lsdException w:name="Body Text 2" w:semiHidden="1" w:unhideWhenUsed="1"/>
+    <w:lsdException w:name="Body Text 3" w:semiHidden="1" w:unhideWhenUsed="1"/>
+    <w:lsdException w:name="Body Text Indent 2" w:semiHidden="1" w:unhideWhenUsed="1"/>
+    <w:lsdException w:name="Body Text Indent 3" w:semiHidden="1" w:unhideWhenUsed="1"/>
+    <w:lsdException w:name="Block Text" w:semiHidden="1" w:unhideWhenUsed="1"/>
+    <w:lsdException w:name="Hyperlink" w:semiHidden="1" w:unhideWhenUsed="1"/>
+    <w:lsdException w:name="FollowedHyperlink" w:semiHidden="1" w:unhideWhenUsed="1"/>
+    <w:lsdException w:name="Strong" w:uiPriority="22" w:qFormat="1"/>
+    <w:lsdException w:name="Emphasis" w:uiPriority="20" w:qFormat="1"/>
+    <w:lsdException w:name="Document Map" w:semiHidden="1" w:unhideWhenUsed="1"/>
+    <w:lsdException w:name="Plain Text" w:semiHidden="1" w:unhideWhenUsed="1"/>
+    <w:lsdException w:name="E-mail Signature" w:semiHidden="1" w:unhideWhenUsed="1"/>
+    <w:lsdException w:name="HTML Top of Form" w:semiHidden="1" w:unhideWhenUsed="1"/>
+    <w:lsdException w:name="HTML Bottom of Form" w:semiHidden="1" w:unhideWhenUsed="1"/>
+    <w:lsdException w:name="Normal (Web)" w:semiHidden="1" w:unhideWhenUsed="1"/>
+    <w:lsdException w:name="HTML Acronym" w:semiHidden="1" w:unhideWhenUsed="1"/>
+    <w:lsdException w:name="HTML Address" w:semiHidden="1" w:unhideWhenUsed="1"/>
+    <w:lsdException w:name="HTML Cite" w:semiHidden="1" w:unhideWhenUsed="1"/>
+    <w:lsdException w:name="HTML Code" w:semiHidden="1" w:unhideWhenUsed="1"/>
+    <w:lsdException w:name="HTML Definition" w:semiHidden="1" w:unhideWhenUsed="1"/>
+    <w:lsdException w:name="HTML Keyboard" w:semiHidden="1" w:unhideWhenUsed="1"/>
+    <w:lsdException w:name="HTML Preformatted" w:semiHidden="1" w:unhideWhenUsed="1"/>
+    <w:lsdException w:name="HTML Sample" w:semiHidden="1" w:unhideWhenUsed="1"/>
+    <w:lsdException w:name="HTML Typewriter" w:semiHidden="1" w:unhideWhenUsed="1"/>
+    <w:lsdException w:name="HTML Variable" w:semiHidden="1" w:unhideWhenUsed="1"/>
+    <w:lsdException w:name="Normal Table" w:semiHidden="1" w:unhideWhenUsed="1"/>
+    <w:lsdException w:name="annotation subject" w:semiHidden="1" w:unhideWhenUsed="1"/>
+    <w:lsdException w:name="No List" w:semiHidden="1" w:unhideWhenUsed="1"/>
+    <w:lsdException w:name="Outline List 1" w:semiHidden="1" w:unhideWhenUsed="1"/>
+    <w:lsdException w:name="Outline List 2" w:semiHidden="1" w:unhideWhenUsed="1"/>
+    <w:lsdException w:name="Outline List 3" w:semiHidden="1" w:unhideWhenUsed="1"/>
+    <w:lsdException w:name="Table Simple 1" w:semiHidden="1" w:unhideWhenUsed="1"/>
+    <w:lsdException w:name="Table Simple 2" w:semiHidden="1" w:unhideWhenUsed="1"/>
+    <w:lsdException w:name="Table Simple 3" w:semiHidden="1" w:unhideWhenUsed="1"/>
+    <w:lsdException w:name="Table Classic 1" w:semiHidden="1" w:unhideWhenUsed="1"/>
+    <w:lsdException w:name="Table Classic 2" w:semiHidden="1" w:unhideWhenUsed="1"/>
+    <w:lsdException w:name="Table Classic 3" w:semiHidden="1" w:unhideWhenUsed="1"/>
+    <w:lsdException w:name="Table Classic 4" w:semiHidden="1" w:unhideWhenUsed="1"/>
+    <w:lsdException w:name="Table Colorful 1" w:semiHidden="1" w:unhideWhenUsed="1"/>
+    <w:lsdException w:name="Table Colorful 2" w:semiHidden="1" w:unhideWhenUsed="1"/>
+    <w:lsdException w:name="Table Colorful 3" w:semiHidden="1" w:unhideWhenUsed="1"/>
+    <w:lsdException w:name="Table Columns 1" w:semiHidden="1" w:unhideWhenUsed="1"/>
+    <w:lsdException w:name="Table Columns 2" w:semiHidden="1" w:unhideWhenUsed="1"/>
+    <w:lsdException w:name="Table Columns 3" w:semiHidden="1" w:unhideWhenUsed="1"/>
+    <w:lsdException w:name="Table Columns 4" w:semiHidden="1" w:unhideWhenUsed="1"/>
+    <w:lsdException w:name="Table Columns 5" w:semiHidden="1" w:unhideWhenUsed="1"/>
+    <w:lsdException w:name="Table Grid 1" w:semiHidden="1" w:unhideWhenUsed="1"/>
+    <w:lsdException w:name="Table Grid 2" w:semiHidden="1" w:unhideWhenUsed="1"/>
+    <w:lsdException w:name="Table Grid 3" w:semiHidden="1" w:unhideWhenUsed="1"/>
+    <w:lsdException w:name="Table Grid 4" w:semiHidden="1" w:unhideWhenUsed="1"/>
+    <w:lsdException w:name="Table Grid 5" w:semiHidden="1" w:unhideWhenUsed="1"/>
+    <w:lsdException w:name="Table Grid 6" w:semiHidden="1" w:unhideWhenUsed="1"/>
+    <w:lsdException w:name="Table Grid 7" w:semiHidden="1" w:unhideWhenUsed="1"/>
+    <w:lsdException w:name="Table Grid 8" w:semiHidden="1" w:unhideWhenUsed="1"/>
+    <w:lsdException w:name="Table List 1" w:semiHidden="1" w:unhideWhenUsed="1"/>
+    <w:lsdException w:name="Table List 2" w:semiHidden="1" w:unhideWhenUsed="1"/>
+    <w:lsdException w:name="Table List 3" w:semiHidden="1" w:unhideWhenUsed="1"/>
+    <w:lsdException w:name="Table List 4" w:semiHidden="1" w:unhideWhenUsed="1"/>
+    <w:lsdException w:name="Table List 5" w:semiHidden="1" w:unhideWhenUsed="1"/>
+    <w:lsdException w:name="Table List 6" w:semiHidden="1" w:unhideWhenUsed="1"/>
+    <w:lsdException w:name="Table List 7" w:semiHidden="1" w:unhideWhenUsed="1"/>
+    <w:lsdException w:name="Table List 8" w:semiHidden="1" w:unhideWhenUsed="1"/>
+    <w:lsdException w:name="Table 3D effects 1" w:semiHidden="1" w:unhideWhenUsed="1"/>
+    <w:lsdException w:name="Table 3D effects 2" w:semiHidden="1" w:unhideWhenUsed="1"/>
+    <w:lsdException w:name="Table 3D effects 3" w:semiHidden="1" w:unhideWhenUsed="1"/>
+    <w:lsdException w:name="Table Contemporary" w:semiHidden="1" w:unhideWhenUsed="1"/>
+    <w:lsdException w:name="Table Elegant" w:semiHidden="1" w:unhideWhenUsed="1"/>
+    <w:lsdException w:name="Table Professional" w:semiHidden="1" w:unhideWhenUsed="1"/>
+    <w:lsdException w:name="Table Subtle 1" w:semiHidden="1" w:unhideWhenUsed="1"/>
+    <w:lsdException w:name="Table Subtle 2" w:semiHidden="1" w:unhideWhenUsed="1"/>
+    <w:lsdException w:name="Table Web 1" w:semiHidden="1" w:unhideWhenUsed="1"/>
+    <w:lsdException w:name="Table Web 2" w:semiHidden="1" w:unhideWhenUsed="1"/>
+    <w:lsdException w:name="Table Web 3" w:semiHidden="1" w:unhideWhenUsed="1"/>
+    <w:lsdException w:name="Balloon Text" w:semiHidden="1" w:unhideWhenUsed="1"/>
+    <w:lsdException w:name="Table Grid" w:uiPriority="59"/>
+    <w:lsdException w:name="Table Theme" w:semiHidden="1" w:unhideWhenUsed="1"/>
+    <w:lsdException w:name="Placeholder Text" w:semiHidden="1"/>
+    <w:lsdException w:name="No Spacing" w:uiPriority="1" w:qFormat="1"/>
+    <w:lsdException w:name="Light Shading" w:uiPriority="60"/>
+    <w:lsdException w:name="Light List" w:uiPriority="61"/>
+    <w:lsdException w:name="Light Grid" w:uiPriority="62"/>
+    <w:lsdException w:name="Medium Shading 1" w:uiPriority="63"/>
+    <w:lsdException w:name="Medium Shading 2" w:uiPriority="64"/>
+    <w:lsdException w:name="Medium List 1" w:uiPriority="65"/>
+    <w:lsdException w:name="Medium List 2" w:uiPriority="66"/>
+    <w:lsdException w:name="Medium Grid 1" w:uiPriority="67"/>
+    <w:lsdException w:name="Medium Grid 2" w:uiPriority="68"/>
+    <w:lsdException w:name="Medium Grid 3" w:uiPriority="69"/>
+    <w:lsdException w:name="Dark List" w:uiPriority="70"/>
+    <w:lsdException w:name="Colorful Shading" w:uiPriority="71"/>
+    <w:lsdException w:name="Colorful List" w:uiPriority="72"/>
+    <w:lsdException w:name="Colorful Grid" w:uiPriority="73"/>
+    <w:lsdException w:name="Light Shading Accent 1" w:uiPriority="60"/>
+    <w:lsdException w:name="Light List Accent 1" w:uiPriority="61"/>
+    <w:lsdException w:name="Light Grid Accent 1" w:uiPriority="62"/>
+    <w:lsdException w:name="Medium Shading 1 Accent 1" w:uiPriority="63"/>
+    <w:lsdException w:name="Medium Shading 2 Accent 1" w:uiPriority="64"/>
+    <w:lsdException w:name="Medium List 1 Accent 1" w:uiPriority="65"/>
+    <w:lsdException w:name="Revision" w:semiHidden="1"/>
+    <w:lsdException w:name="List Paragraph" w:uiPriority="34" w:qFormat="1"/>
+    <w:lsdException w:name="Quote" w:uiPriority="29" w:qFormat="1"/>
+    <w:lsdException w:name="Intense Quote" w:uiPriority="30" w:qFormat="1"/>
+    <w:lsdException w:name="Medium List 2 Accent 1" w:uiPriority="66"/>
+    <w:lsdException w:name="Medium Grid 1 Accent 1" w:uiPriority="67"/>
+    <w:lsdException w:name="Medium Grid 2 Accent 1" w:uiPriority="68"/>
+    <w:lsdException w:name="Medium Grid 3 Accent 1" w:uiPriority="69"/>
+    <w:lsdException w:name="Dark List Accent 1" w:uiPriority="70"/>
+    <w:lsdException w:name="Colorful Shading Accent 1" w:uiPriority="71"/>
+    <w:lsdException w:name="Colorful List Accent 1" w:uiPriority="72"/>
+    <w:lsdException w:name="Colorful Grid Accent 1" w:uiPriority="73"/>
+    <w:lsdException w:name="Light Shading Accent 2" w:uiPriority="60"/>
+    <w:lsdException w:name="Light List Accent 2" w:uiPriority="61"/>
+    <w:lsdException w:name="Light Grid Accent 2" w:uiPriority="62"/>
+    <w:lsdException w:name="Medium Shading 1 Accent 2" w:uiPriority="63"/>
+    <w:lsdException w:name="Medium Shading 2 Accent 2" w:uiPriority="64"/>
+    <w:lsdException w:name="Medium List 1 Accent 2" w:uiPriority="65"/>
+    <w:lsdException w:name="Medium List 2 Accent 2" w:uiPriority="66"/>
+    <w:lsdException w:name="Medium Grid 1 Accent 2" w:uiPriority="67"/>
+    <w:lsdException w:name="Medium Grid 2 Accent 2" w:uiPriority="68"/>
+    <w:lsdException w:name="Medium Grid 3 Accent 2" w:uiPriority="69"/>
+    <w:lsdException w:name="Dark List Accent 2" w:uiPriority="70"/>
+    <w:lsdException w:name="Colorful Shading Accent 2" w:uiPriority="71"/>
+    <w:lsdException w:name="Colorful List Accent 2" w:uiPriority="72"/>
+    <w:lsdException w:name="Colorful Grid Accent 2" w:uiPriority="73"/>
+    <w:lsdException w:name="Light Shading Accent 3" w:uiPriority="60"/>
+    <w:lsdException w:name="Light List Accent 3" w:uiPriority="61"/>
+    <w:lsdException w:name="Light Grid Accent 3" w:uiPriority="62"/>
+    <w:lsdException w:name="Medium Shading 1 Accent 3" w:uiPriority="63"/>
+    <w:lsdException w:name="Medium Shading 2 Accent 3" w:uiPriority="64"/>
+    <w:lsdException w:name="Medium List 1 Accent 3" w:uiPriority="65"/>
+    <w:lsdException w:name="Medium List 2 Accent 3" w:uiPriority="66"/>
+    <w:lsdException w:name="Medium Grid 1 Accent 3" w:uiPriority="67"/>
+    <w:lsdException w:name="Medium Grid 2 Accent 3" w:uiPriority="68"/>
+    <w:lsdException w:name="Medium Grid 3 Accent 3" w:uiPriority="69"/>
+    <w:lsdException w:name="Dark List Accent 3" w:uiPriority="70"/>
+    <w:lsdException w:name="Colorful Shading Accent 3" w:uiPriority="71"/>
+    <w:lsdException w:name="Colorful List Accent 3" w:uiPriority="72"/>
+    <w:lsdException w:name="Colorful Grid Accent 3" w:uiPriority="73"/>
+    <w:lsdException w:name="Light Shading Accent 4" w:uiPriority="60"/>
+    <w:lsdException w:name="Light List Accent 4" w:uiPriority="61"/>
+    <w:lsdException w:name="Light Grid Accent 4" w:uiPriority="62"/>
+    <w:lsdException w:name="Medium Shading 1 Accent 4" w:uiPriority="63"/>
+    <w:lsdException w:name="Medium Shading 2 Accent 4" w:uiPriority="64"/>
+    <w:lsdException w:name="Medium List 1 Accent 4" w:uiPriority="65"/>
+    <w:lsdException w:name="Medium List 2 Accent 4" w:uiPriority="66"/>
+    <w:lsdException w:name="Medium Grid 1 Accent 4" w:uiPriority="67"/>
+    <w:lsdException w:name="Medium Grid 2 Accent 4" w:uiPriority="68"/>
+    <w:lsdException w:name="Medium Grid 3 Accent 4" w:uiPriority="69"/>
+    <w:lsdException w:name="Dark List Accent 4" w:uiPriority="70"/>
+    <w:lsdException w:name="Colorful Shading Accent 4" w:uiPriority="71"/>
+    <w:lsdException w:name="Colorful List Accent 4" w:uiPriority="72"/>
+    <w:lsdException w:name="Colorful Grid Accent 4" w:uiPriority="73"/>
+    <w:lsdException w:name="Light Shading Accent 5" w:uiPriority="60"/>
+    <w:lsdException w:name="Light List Accent 5" w:uiPriority="61"/>
+    <w:lsdException w:name="Light Grid Accent 5" w:uiPriority="62"/>
+    <w:lsdException w:name="Medium Shading 1 Accent 5" w:uiPriority="63"/>
+    <w:lsdException w:name="Medium Shading 2 Accent 5" w:uiPriority="64"/>
+    <w:lsdException w:name="Medium List 1 Accent 5" w:uiPriority="65"/>
+    <w:lsdException w:name="Medium List 2 Accent 5" w:uiPriority="66"/>
+    <w:lsdException w:name="Medium Grid 1 Accent 5" w:uiPriority="67"/>
+    <w:lsdException w:name="Medium Grid 2 Accent 5" w:uiPriority="68"/>
+    <w:lsdException w:name="Medium Grid 3 Accent 5" w:uiPriority="69"/>
+    <w:lsdException w:name="Dark List Accent 5" w:uiPriority="70"/>
+    <w:lsdException w:name="Colorful Shading Accent 5" w:uiPriority="71"/>
+    <w:lsdException w:name="Colorful List Accent 5" w:uiPriority="72"/>
+    <w:lsdException w:name="Colorful Grid Accent 5" w:uiPriority="73"/>
+    <w:lsdException w:name="Light Shading Accent 6" w:uiPriority="60"/>
+    <w:lsdException w:name="Light List Accent 6" w:uiPriority="61"/>
+    <w:lsdException w:name="Light Grid Accent 6" w:uiPriority="62"/>
+    <w:lsdException w:name="Medium Shading 1 Accent 6" w:uiPriority="63"/>
+    <w:lsdException w:name="Medium Shading 2 Accent 6" w:uiPriority="64"/>
+    <w:lsdException w:name="Medium List 1 Accent 6" w:uiPriority="65"/>
+    <w:lsdException w:name="Medium List 2 Accent 6" w:uiPriority="66"/>
+    <w:lsdException w:name="Medium Grid 1 Accent 6" w:uiPriority="67"/>
+    <w:lsdException w:name="Medium Grid 2 Accent 6" w:uiPriority="68"/>
+    <w:lsdException w:name="Medium Grid 3 Accent 6" w:uiPriority="69"/>
+    <w:lsdException w:name="Dark List Accent 6" w:uiPriority="70"/>
+    <w:lsdException w:name="Colorful Shading Accent 6" w:uiPriority="71"/>
+    <w:lsdException w:name="Colorful List Accent 6" w:uiPriority="72"/>
+    <w:lsdException w:name="Colorful Grid Accent 6" w:uiPriority="73"/>
+    <w:lsdException w:name="Subtle Emphasis" w:uiPriority="19" w:qFormat="1"/>
+    <w:lsdException w:name="Intense Emphasis" w:uiPriority="21" w:qFormat="1"/>
+    <w:lsdException w:name="Subtle Reference" w:uiPriority="31" w:qFormat="1"/>
+    <w:lsdException w:name="Intense Reference" w:uiPriority="32" w:qFormat="1"/>
+    <w:lsdException w:name="Book Title" w:uiPriority="33" w:qFormat="1"/>
+    <w:lsdException w:name="Bibliography" w:semiHidden="1" w:uiPriority="37" w:unhideWhenUsed="1"/>
+    <w:lsdException w:name="TOC Heading" w:semiHidden="1" w:uiPriority="39" w:unhideWhenUsed="1" w:qFormat="1"/>
+    <w:lsdException w:name="Plain Table 1" w:uiPriority="41"/>
+    <w:lsdException w:name="Plain Table 2" w:uiPriority="42"/>
+    <w:lsdException w:name="Plain Table 3" w:uiPriority="43"/>
+    <w:lsdException w:name="Plain Table 4" w:uiPriority="44"/>
+    <w:lsdException w:name="Plain Table 5" w:uiPriority="45"/>
+    <w:lsdException w:name="Grid Table Light" w:uiPriority="40"/>
+    <w:lsdException w:name="Grid Table 1 Light" w:uiPriority="46"/>
+    <w:lsdException w:name="Grid Table 2" w:uiPriority="47"/>
+    <w:lsdException w:name="Grid Table 3" w:uiPriority="48"/>
+    <w:lsdException w:name="Grid Table 4" w:uiPriority="49"/>
+    <w:lsdException w:name="Grid Table 5 Dark" w:uiPriority="50"/>
+    <w:lsdException w:name="Grid Table 6 Colorful" w:uiPriority="51"/>
+    <w:lsdException w:name="Grid Table 7 Colorful" w:uiPriority="52"/>
+    <w:lsdException w:name="Grid Table 1 Light Accent 1" w:uiPriority="46"/>
+    <w:lsdException w:name="Grid Table 2 Accent 1" w:uiPriority="47"/>
+    <w:lsdException w:name="Grid Table 3 Accent 1" w:uiPriority="48"/>
+    <w:lsdException w:name="Grid Table 4 Accent 1" w:uiPriority="49"/>
+    <w:lsdException w:name="Grid Table 5 Dark Accent 1" w:uiPriority="50"/>
+    <w:lsdException w:name="Grid Table 6 Colorful Accent 1" w:uiPriority="51"/>
+    <w:lsdException w:name="Grid Table 7 Colorful Accent 1" w:uiPriority="52"/>
+    <w:lsdException w:name="Grid Table 1 Light Accent 2" w:uiPriority="46"/>
+    <w:lsdException w:name="Grid Table 2 Accent 2" w:uiPriority="47"/>
+    <w:lsdException w:name="Grid Table 3 Accent 2" w:uiPriority="48"/>
+    <w:lsdException w:name="Grid Table 4 Accent 2" w:uiPriority="49"/>
+    <w:lsdException w:name="Grid Table 5 Dark Accent 2" w:uiPriority="50"/>
+    <w:lsdException w:name="Grid Table 6 Colorful Accent 2" w:uiPriority="51"/>
+    <w:lsdException w:name="Grid Table 7 Colorful Accent 2" w:uiPriority="52"/>
+    <w:lsdException w:name="Grid Table 1 Light Accent 3" w:uiPriority="46"/>
+    <w:lsdException w:name="Grid Table 2 Accent 3" w:uiPriority="47"/>
+    <w:lsdException w:name="Grid Table 3 Accent 3" w:uiPriority="48"/>
+    <w:lsdException w:name="Grid Table 4 Accent 3" w:uiPriority="49"/>
+    <w:lsdException w:name="Grid Table 5 Dark Accent 3" w:uiPriority="50"/>
+    <w:lsdException w:name="Grid Table 6 Colorful Accent 3" w:uiPriority="51"/>
+    <w:lsdException w:name="Grid Table 7 Colorful Accent 3" w:uiPriority="52"/>
+    <w:lsdException w:name="Grid Table 1 Light Accent 4" w:uiPriority="46"/>
+    <w:lsdException w:name="Grid Table 2 Accent 4" w:uiPriority="47"/>
+    <w:lsdException w:name="Grid Table 3 Accent 4" w:uiPriority="48"/>
+    <w:lsdException w:name="Grid Table 4 Accent 4" w:uiPriority="49"/>
+    <w:lsdException w:name="Grid Table 5 Dark Accent 4" w:uiPriority="50"/>
+    <w:lsdException w:name="Grid Table 6 Colorful Accent 4" w:uiPriority="51"/>
+    <w:lsdException w:name="Grid Table 7 Colorful Accent 4" w:uiPriority="52"/>
+    <w:lsdException w:name="Grid Table 1 Light Accent 5" w:uiPriority="46"/>
+    <w:lsdException w:name="Grid Table 2 Accent 5" w:uiPriority="47"/>
+    <w:lsdException w:name="Grid Table 3 Accent 5" w:uiPriority="48"/>
+    <w:lsdException w:name="Grid Table 4 Accent 5" w:uiPriority="49"/>
+    <w:lsdException w:name="Grid Table 5 Dark Accent 5" w:uiPriority="50"/>
+    <w:lsdException w:name="Grid Table 6 Colorful Accent 5" w:uiPriority="51"/>
+    <w:lsdException w:name="Grid Table 7 Colorful Accent 5" w:uiPriority="52"/>
+    <w:lsdException w:name="Grid Table 1 Light Accent 6" w:uiPriority="46"/>
+    <w:lsdException w:name="Grid Table 2 Accent 6" w:uiPriority="47"/>
+    <w:lsdException w:name="Grid Table 3 Accent 6" w:uiPriority="48"/>
+    <w:lsdException w:name="Grid Table 4 Accent 6" w:uiPriority="49"/>
+    <w:lsdException w:name="Grid Table 5 Dark Accent 6" w:uiPriority="50"/>
+    <w:lsdException w:name="Grid Table 6 Colorful Accent 6" w:uiPriority="51"/>
+    <w:lsdException w:name="Grid Table 7 Colorful Accent 6" w:uiPriority="52"/>
+    <w:lsdException w:name="List Table 1 Light" w:uiPriority="46"/>
+    <w:lsdException w:name="List Table 2" w:uiPriority="47"/>
+    <w:lsdException w:name="List Table 3" w:uiPriority="48"/>
+    <w:lsdException w:name="List Table 4" w:uiPriority="49"/>
+    <w:lsdException w:name="List Table 5 Dark" w:uiPriority="50"/>
+    <w:lsdException w:name="List Table 6 Colorful" w:uiPriority="51"/>
+    <w:lsdException w:name="List Table 7 Colorful" w:uiPriority="52"/>
+    <w:lsdException w:name="List Table 1 Light Accent 1" w:uiPriority="46"/>
+    <w:lsdException w:name="List Table 2 Accent 1" w:uiPriority="47"/>
+    <w:lsdException w:name="List Table 3 Accent 1" w:uiPriority="48"/>
+    <w:lsdException w:name="List Table 4 Accent 1" w:uiPriority="49"/>
+    <w:lsdException w:name="List Table 5 Dark Accent 1" w:uiPriority="50"/>
+    <w:lsdException w:name="List Table 6 Colorful Accent 1" w:uiPriority="51"/>
+    <w:lsdException w:name="List Table 7 Colorful Accent 1" w:uiPriority="52"/>
+    <w:lsdException w:name="List Table 1 Light Accent 2" w:uiPriority="46"/>
+    <w:lsdException w:name="List Table 2 Accent 2" w:uiPriority="47"/>
+    <w:lsdException w:name="List Table 3 Accent 2" w:uiPriority="48"/>
+    <w:lsdException w:name="List Table 4 Accent 2" w:uiPriority="49"/>
+    <w:lsdException w:name="List Table 5 Dark Accent 2" w:uiPriority="50"/>
+    <w:lsdException w:name="List Table 6 Colorful Accent 2" w:uiPriority="51"/>
+    <w:lsdException w:name="List Table 7 Colorful Accent 2" w:uiPriority="52"/>
+    <w:lsdException w:name="List Table 1 Light Accent 3" w:uiPriority="46"/>
+    <w:lsdException w:name="List Table 2 Accent 3" w:uiPriority="47"/>
+    <w:lsdException w:name="List Table 3 Accent 3" w:uiPriority="48"/>
+    <w:lsdException w:name="List Table 4 Accent 3" w:uiPriority="49"/>
+    <w:lsdException w:name="List Table 5 Dark Accent 3" w:uiPriority="50"/>
+    <w:lsdException w:name="List Table 6 Colorful Accent 3" w:uiPriority="51"/>
+    <w:lsdException w:name="List Table 7 Colorful Accent 3" w:uiPriority="52"/>
+    <w:lsdException w:name="List Table 1 Light Accent 4" w:uiPriority="46"/>
+    <w:lsdException w:name="List Table 2 Accent 4" w:uiPriority="47"/>
+    <w:lsdException w:name="List Table 3 Accent 4" w:uiPriority="48"/>
+    <w:lsdException w:name="List Table 4 Accent 4" w:uiPriority="49"/>
+    <w:lsdException w:name="List Table 5 Dark Accent 4" w:uiPriority="50"/>
+    <w:lsdException w:name="List Table 6 Colorful Accent 4" w:uiPriority="51"/>
+    <w:lsdException w:name="List Table 7 Colorful Accent 4" w:uiPriority="52"/>
+    <w:lsdException w:name="List Table 1 Light Accent 5" w:uiPriority="46"/>
+    <w:lsdException w:name="List Table 2 Accent 5" w:uiPriority="47"/>
+    <w:lsdException w:name="List Table 3 Accent 5" w:uiPriority="48"/>
+    <w:lsdException w:name="List Table 4 Accent 5" w:uiPriority="49"/>
+    <w:lsdException w:name="List Table 5 Dark Accent 5" w:uiPriority="50"/>
+    <w:lsdException w:name="List Table 6 Colorful Accent 5" w:uiPriority="51"/>
+    <w:lsdException w:name="List Table 7 Colorful Accent 5" w:uiPriority="52"/>
+    <w:lsdException w:name="List Table 1 Light Accent 6" w:uiPriority="46"/>
+    <w:lsdException w:name="List Table 2 Accent 6" w:uiPriority="47"/>
+    <w:lsdException w:name="List Table 3 Accent 6" w:uiPriority="48"/>
+    <w:lsdException w:name="List Table 4 Accent 6" w:uiPriority="49"/>
+    <w:lsdException w:name="List Table 5 Dark Accent 6" w:uiPriority="50"/>
+    <w:lsdException w:name="List Table 6 Colorful Accent 6" w:uiPriority="51"/>
+    <w:lsdException w:name="List Table 7 Colorful Accent 6" w:uiPriority="52"/>
   </w:latentStyles>
   <w:style w:type="paragraph" w:default="1" w:styleId="Normalny">
     <w:name w:val="Normal"/>
@@ -3984,7 +4170,6 @@
     <w:uiPriority w:val="99"/>
     <w:semiHidden/>
     <w:unhideWhenUsed/>
-    <w:qFormat/>
     <w:tblPr>
       <w:tblInd w:w="0" w:type="dxa"/>
       <w:tblCellMar>

</xml_diff>

<commit_message>
Jakies rownania i poprawki
</commit_message>
<xml_diff>
--- a/SIP.docx
+++ b/SIP.docx
@@ -219,11 +219,37 @@
           <w:sz w:val="24"/>
           <w:szCs w:val="24"/>
         </w:rPr>
-        <w:t xml:space="preserve">o uszkodzeniu abonenta, mimo że to może być nieprawda. </w:t>
-      </w:r>
-    </w:p>
-    <w:p>
-      <w:r>
+        <w:t>o uszk</w:t>
+      </w:r>
+      <w:bookmarkStart w:id="0" w:name="_GoBack"/>
+      <w:bookmarkEnd w:id="0"/>
+      <w:r>
+        <w:rPr>
+          <w:color w:val="FF0000"/>
+          <w:sz w:val="24"/>
+          <w:szCs w:val="24"/>
+        </w:rPr>
+        <w:t xml:space="preserve">odzeniu abonenta, mimo że to może </w:t>
+      </w:r>
+      <w:r>
+        <w:rPr>
+          <w:color w:val="FF0000"/>
+          <w:sz w:val="24"/>
+          <w:szCs w:val="24"/>
+        </w:rPr>
+        <w:t xml:space="preserve">być nieprawda. </w:t>
+      </w:r>
+    </w:p>
+    <w:p>
+      <w:pPr>
+        <w:rPr>
+          <w:color w:val="FF0000"/>
+        </w:rPr>
+      </w:pPr>
+      <w:r>
+        <w:rPr>
+          <w:color w:val="FF0000"/>
+        </w:rPr>
         <w:t>RYSUNEK (STR 75)</w:t>
       </w:r>
     </w:p>
@@ -240,6 +266,7 @@
         <w:spacing w:after="0" w:line="240" w:lineRule="auto"/>
         <w:rPr>
           <w:rFonts w:cs="TimesNewRoman"/>
+          <w:color w:val="FF0000"/>
           <w:sz w:val="24"/>
           <w:szCs w:val="24"/>
         </w:rPr>
@@ -249,6 +276,7 @@
           <w:rFonts w:cs="TimesNewRoman,Italic"/>
           <w:i/>
           <w:iCs/>
+          <w:color w:val="FF0000"/>
           <w:sz w:val="24"/>
           <w:szCs w:val="24"/>
         </w:rPr>
@@ -259,6 +287,7 @@
           <w:rFonts w:cs="TimesNewRoman,Italic"/>
           <w:i/>
           <w:iCs/>
+          <w:color w:val="FF0000"/>
           <w:sz w:val="24"/>
           <w:szCs w:val="24"/>
           <w:vertAlign w:val="subscript"/>
@@ -270,36 +299,20 @@
           <w:rFonts w:cs="TimesNewRoman,Italic"/>
           <w:i/>
           <w:iCs/>
-          <w:sz w:val="24"/>
-          <w:szCs w:val="24"/>
-        </w:rPr>
-        <w:t xml:space="preserve"> </w:t>
-      </w:r>
-      <w:r>
-        <w:rPr>
-          <w:rFonts w:cs="TimesNewRoman,Italic"/>
-          <w:i/>
-          <w:iCs/>
-          <w:sz w:val="24"/>
-          <w:szCs w:val="24"/>
-        </w:rPr>
-        <w:t xml:space="preserve">- </w:t>
-      </w:r>
-      <w:r>
-        <w:rPr>
-          <w:rFonts w:cs="TimesNewRoman"/>
-          <w:sz w:val="24"/>
-          <w:szCs w:val="24"/>
-        </w:rPr>
-        <w:t>czas odpowiedzi stacji SLAVE dla pojedynczej transakcji wymiany</w:t>
-      </w:r>
-      <w:r>
-        <w:rPr>
-          <w:rFonts w:cs="TimesNewRoman"/>
-          <w:sz w:val="24"/>
-          <w:szCs w:val="24"/>
-        </w:rPr>
-        <w:t>, który jest parametrem do ustalenia,</w:t>
+          <w:color w:val="FF0000"/>
+          <w:sz w:val="24"/>
+          <w:szCs w:val="24"/>
+        </w:rPr>
+        <w:t xml:space="preserve"> - </w:t>
+      </w:r>
+      <w:r>
+        <w:rPr>
+          <w:rFonts w:cs="TimesNewRoman"/>
+          <w:color w:val="FF0000"/>
+          <w:sz w:val="24"/>
+          <w:szCs w:val="24"/>
+        </w:rPr>
+        <w:t>czas odpowiedzi stacji SLAVE dla pojedynczej transakcji wymiany, który jest parametrem do ustalenia,</w:t>
       </w:r>
     </w:p>
     <w:p>
@@ -315,6 +328,7 @@
         <w:spacing w:after="0" w:line="240" w:lineRule="auto"/>
         <w:rPr>
           <w:rFonts w:cs="TimesNewRoman"/>
+          <w:color w:val="FF0000"/>
           <w:sz w:val="24"/>
           <w:szCs w:val="24"/>
         </w:rPr>
@@ -324,6 +338,7 @@
           <w:rFonts w:cs="TimesNewRoman,Italic"/>
           <w:i/>
           <w:iCs/>
+          <w:color w:val="FF0000"/>
           <w:sz w:val="24"/>
           <w:szCs w:val="24"/>
         </w:rPr>
@@ -334,6 +349,7 @@
           <w:rFonts w:cs="TimesNewRoman,Italic"/>
           <w:i/>
           <w:iCs/>
+          <w:color w:val="FF0000"/>
           <w:sz w:val="24"/>
           <w:szCs w:val="24"/>
           <w:vertAlign w:val="subscript"/>
@@ -345,24 +361,16 @@
           <w:rFonts w:cs="TimesNewRoman,Italic"/>
           <w:i/>
           <w:iCs/>
-          <w:sz w:val="24"/>
-          <w:szCs w:val="24"/>
-        </w:rPr>
-        <w:t xml:space="preserve"> </w:t>
-      </w:r>
-      <w:r>
-        <w:rPr>
-          <w:rFonts w:cs="TimesNewRoman,Italic"/>
-          <w:i/>
-          <w:iCs/>
-          <w:sz w:val="24"/>
-          <w:szCs w:val="24"/>
-        </w:rPr>
-        <w:t xml:space="preserve">- </w:t>
-      </w:r>
-      <w:r>
-        <w:rPr>
-          <w:rFonts w:cs="TimesNewRoman"/>
+          <w:color w:val="FF0000"/>
+          <w:sz w:val="24"/>
+          <w:szCs w:val="24"/>
+        </w:rPr>
+        <w:t xml:space="preserve"> - </w:t>
+      </w:r>
+      <w:r>
+        <w:rPr>
+          <w:rFonts w:cs="TimesNewRoman"/>
+          <w:color w:val="FF0000"/>
           <w:sz w:val="24"/>
           <w:szCs w:val="24"/>
         </w:rPr>
@@ -371,6 +379,7 @@
       <w:r>
         <w:rPr>
           <w:rFonts w:eastAsia="TimesNewRoman+1" w:cs="TimesNewRoman+1"/>
+          <w:color w:val="FF0000"/>
           <w:sz w:val="24"/>
           <w:szCs w:val="24"/>
         </w:rPr>
@@ -379,18 +388,11 @@
       <w:r>
         <w:rPr>
           <w:rFonts w:cs="TimesNewRoman"/>
-          <w:sz w:val="24"/>
-          <w:szCs w:val="24"/>
-        </w:rPr>
-        <w:t>ci jed</w:t>
-      </w:r>
-      <w:r>
-        <w:rPr>
-          <w:rFonts w:cs="TimesNewRoman"/>
-          <w:sz w:val="24"/>
-          <w:szCs w:val="24"/>
-        </w:rPr>
-        <w:t>nostki centralnej stacji SLAVE, który jest parametrem do        ustalenia,</w:t>
+          <w:color w:val="FF0000"/>
+          <w:sz w:val="24"/>
+          <w:szCs w:val="24"/>
+        </w:rPr>
+        <w:t>ci jednostki centralnej stacji SLAVE, który jest parametrem do        ustalenia,</w:t>
       </w:r>
     </w:p>
     <w:p>
@@ -406,6 +408,7 @@
         <w:spacing w:after="0" w:line="240" w:lineRule="auto"/>
         <w:rPr>
           <w:rFonts w:cs="TimesNewRoman"/>
+          <w:color w:val="FF0000"/>
           <w:sz w:val="24"/>
           <w:szCs w:val="24"/>
         </w:rPr>
@@ -416,6 +419,7 @@
           <w:rFonts w:cs="TimesNewRoman,Italic"/>
           <w:i/>
           <w:iCs/>
+          <w:color w:val="FF0000"/>
           <w:sz w:val="24"/>
           <w:szCs w:val="24"/>
         </w:rPr>
@@ -426,6 +430,7 @@
           <w:rFonts w:cs="TimesNewRoman,Italic"/>
           <w:i/>
           <w:iCs/>
+          <w:color w:val="FF0000"/>
           <w:sz w:val="24"/>
           <w:szCs w:val="24"/>
           <w:vertAlign w:val="subscript"/>
@@ -438,24 +443,16 @@
           <w:rFonts w:cs="TimesNewRoman,Italic"/>
           <w:i/>
           <w:iCs/>
-          <w:sz w:val="24"/>
-          <w:szCs w:val="24"/>
-        </w:rPr>
-        <w:t xml:space="preserve"> </w:t>
-      </w:r>
-      <w:r>
-        <w:rPr>
-          <w:rFonts w:cs="TimesNewRoman,Italic"/>
-          <w:i/>
-          <w:iCs/>
-          <w:sz w:val="24"/>
-          <w:szCs w:val="24"/>
-        </w:rPr>
-        <w:t xml:space="preserve">- </w:t>
-      </w:r>
-      <w:r>
-        <w:rPr>
-          <w:rFonts w:cs="TimesNewRoman"/>
+          <w:color w:val="FF0000"/>
+          <w:sz w:val="24"/>
+          <w:szCs w:val="24"/>
+        </w:rPr>
+        <w:t xml:space="preserve"> - </w:t>
+      </w:r>
+      <w:r>
+        <w:rPr>
+          <w:rFonts w:cs="TimesNewRoman"/>
+          <w:color w:val="FF0000"/>
           <w:sz w:val="24"/>
           <w:szCs w:val="24"/>
         </w:rPr>
@@ -464,6 +461,7 @@
       <w:r>
         <w:rPr>
           <w:rFonts w:eastAsia="TimesNewRoman+1" w:cs="TimesNewRoman+1"/>
+          <w:color w:val="FF0000"/>
           <w:sz w:val="24"/>
           <w:szCs w:val="24"/>
         </w:rPr>
@@ -472,6 +470,7 @@
       <w:r>
         <w:rPr>
           <w:rFonts w:cs="TimesNewRoman"/>
+          <w:color w:val="FF0000"/>
           <w:sz w:val="24"/>
           <w:szCs w:val="24"/>
         </w:rPr>
@@ -491,6 +490,7 @@
         <w:spacing w:after="0" w:line="240" w:lineRule="auto"/>
         <w:rPr>
           <w:rFonts w:cs="TimesNewRoman"/>
+          <w:color w:val="FF0000"/>
           <w:sz w:val="24"/>
           <w:szCs w:val="24"/>
         </w:rPr>
@@ -501,6 +501,7 @@
           <w:rFonts w:cs="TimesNewRoman,Italic"/>
           <w:i/>
           <w:iCs/>
+          <w:color w:val="FF0000"/>
           <w:sz w:val="24"/>
           <w:szCs w:val="24"/>
         </w:rPr>
@@ -511,6 +512,7 @@
           <w:rFonts w:cs="TimesNewRoman,Italic"/>
           <w:i/>
           <w:iCs/>
+          <w:color w:val="FF0000"/>
           <w:sz w:val="24"/>
           <w:szCs w:val="24"/>
           <w:vertAlign w:val="subscript"/>
@@ -523,24 +525,16 @@
           <w:rFonts w:cs="TimesNewRoman,Italic"/>
           <w:i/>
           <w:iCs/>
-          <w:sz w:val="24"/>
-          <w:szCs w:val="24"/>
-        </w:rPr>
-        <w:t xml:space="preserve"> </w:t>
-      </w:r>
-      <w:r>
-        <w:rPr>
-          <w:rFonts w:cs="TimesNewRoman,Italic"/>
-          <w:i/>
-          <w:iCs/>
-          <w:sz w:val="24"/>
-          <w:szCs w:val="24"/>
-        </w:rPr>
-        <w:t xml:space="preserve">- </w:t>
-      </w:r>
-      <w:r>
-        <w:rPr>
-          <w:rFonts w:cs="TimesNewRoman"/>
+          <w:color w:val="FF0000"/>
+          <w:sz w:val="24"/>
+          <w:szCs w:val="24"/>
+        </w:rPr>
+        <w:t xml:space="preserve"> - </w:t>
+      </w:r>
+      <w:r>
+        <w:rPr>
+          <w:rFonts w:cs="TimesNewRoman"/>
+          <w:color w:val="FF0000"/>
           <w:sz w:val="24"/>
           <w:szCs w:val="24"/>
         </w:rPr>
@@ -549,6 +543,7 @@
       <w:r>
         <w:rPr>
           <w:rFonts w:eastAsia="TimesNewRoman+1" w:cs="TimesNewRoman+1"/>
+          <w:color w:val="FF0000"/>
           <w:sz w:val="24"/>
           <w:szCs w:val="24"/>
         </w:rPr>
@@ -557,6 +552,7 @@
       <w:r>
         <w:rPr>
           <w:rFonts w:cs="TimesNewRoman"/>
+          <w:color w:val="FF0000"/>
           <w:sz w:val="24"/>
           <w:szCs w:val="24"/>
         </w:rPr>
@@ -576,6 +572,7 @@
         <w:spacing w:after="0" w:line="240" w:lineRule="auto"/>
         <w:rPr>
           <w:rFonts w:cs="TimesNewRoman"/>
+          <w:color w:val="FF0000"/>
           <w:sz w:val="24"/>
           <w:szCs w:val="24"/>
         </w:rPr>
@@ -585,6 +582,7 @@
           <w:rFonts w:cs="TimesNewRoman,Italic"/>
           <w:i/>
           <w:iCs/>
+          <w:color w:val="FF0000"/>
           <w:sz w:val="24"/>
           <w:szCs w:val="24"/>
         </w:rPr>
@@ -595,6 +593,7 @@
           <w:rFonts w:cs="TimesNewRoman,Italic"/>
           <w:i/>
           <w:iCs/>
+          <w:color w:val="FF0000"/>
           <w:sz w:val="24"/>
           <w:szCs w:val="24"/>
           <w:vertAlign w:val="subscript"/>
@@ -606,24 +605,16 @@
           <w:rFonts w:cs="TimesNewRoman,Italic"/>
           <w:i/>
           <w:iCs/>
-          <w:sz w:val="24"/>
-          <w:szCs w:val="24"/>
-        </w:rPr>
-        <w:t xml:space="preserve"> </w:t>
-      </w:r>
-      <w:r>
-        <w:rPr>
-          <w:rFonts w:cs="TimesNewRoman,Italic"/>
-          <w:i/>
-          <w:iCs/>
-          <w:sz w:val="24"/>
-          <w:szCs w:val="24"/>
-        </w:rPr>
-        <w:t xml:space="preserve">- </w:t>
-      </w:r>
-      <w:r>
-        <w:rPr>
-          <w:rFonts w:cs="TimesNewRoman"/>
+          <w:color w:val="FF0000"/>
+          <w:sz w:val="24"/>
+          <w:szCs w:val="24"/>
+        </w:rPr>
+        <w:t xml:space="preserve"> - </w:t>
+      </w:r>
+      <w:r>
+        <w:rPr>
+          <w:rFonts w:cs="TimesNewRoman"/>
+          <w:color w:val="FF0000"/>
           <w:sz w:val="24"/>
           <w:szCs w:val="24"/>
         </w:rPr>
@@ -643,6 +634,7 @@
         <w:spacing w:after="0" w:line="240" w:lineRule="auto"/>
         <w:rPr>
           <w:rFonts w:cs="TimesNewRoman"/>
+          <w:color w:val="FF0000"/>
           <w:sz w:val="24"/>
           <w:szCs w:val="24"/>
         </w:rPr>
@@ -653,6 +645,7 @@
           <w:rFonts w:cs="TimesNewRoman,Italic"/>
           <w:i/>
           <w:iCs/>
+          <w:color w:val="FF0000"/>
           <w:sz w:val="24"/>
           <w:szCs w:val="24"/>
         </w:rPr>
@@ -663,6 +656,7 @@
           <w:rFonts w:cs="TimesNewRoman,Italic"/>
           <w:i/>
           <w:iCs/>
+          <w:color w:val="FF0000"/>
           <w:sz w:val="24"/>
           <w:szCs w:val="24"/>
           <w:vertAlign w:val="subscript"/>
@@ -675,24 +669,16 @@
           <w:rFonts w:cs="TimesNewRoman,Italic"/>
           <w:i/>
           <w:iCs/>
-          <w:sz w:val="24"/>
-          <w:szCs w:val="24"/>
-        </w:rPr>
-        <w:t xml:space="preserve"> </w:t>
-      </w:r>
-      <w:r>
-        <w:rPr>
-          <w:rFonts w:cs="TimesNewRoman,Italic"/>
-          <w:i/>
-          <w:iCs/>
-          <w:sz w:val="24"/>
-          <w:szCs w:val="24"/>
-        </w:rPr>
-        <w:t xml:space="preserve">- </w:t>
-      </w:r>
-      <w:r>
-        <w:rPr>
-          <w:rFonts w:cs="TimesNewRoman"/>
+          <w:color w:val="FF0000"/>
+          <w:sz w:val="24"/>
+          <w:szCs w:val="24"/>
+        </w:rPr>
+        <w:t xml:space="preserve"> - </w:t>
+      </w:r>
+      <w:r>
+        <w:rPr>
+          <w:rFonts w:cs="TimesNewRoman"/>
+          <w:color w:val="FF0000"/>
           <w:sz w:val="24"/>
           <w:szCs w:val="24"/>
         </w:rPr>
@@ -701,6 +687,7 @@
       <w:r>
         <w:rPr>
           <w:rFonts w:eastAsia="TimesNewRoman+1" w:cs="TimesNewRoman+1"/>
+          <w:color w:val="FF0000"/>
           <w:sz w:val="24"/>
           <w:szCs w:val="24"/>
         </w:rPr>
@@ -709,6 +696,7 @@
       <w:r>
         <w:rPr>
           <w:rFonts w:cs="TimesNewRoman"/>
+          <w:color w:val="FF0000"/>
           <w:sz w:val="24"/>
           <w:szCs w:val="24"/>
         </w:rPr>
@@ -728,6 +716,7 @@
         <w:spacing w:after="0" w:line="240" w:lineRule="auto"/>
         <w:rPr>
           <w:rFonts w:cs="TimesNewRoman"/>
+          <w:color w:val="FF0000"/>
           <w:sz w:val="24"/>
           <w:szCs w:val="24"/>
         </w:rPr>
@@ -738,6 +727,7 @@
           <w:rFonts w:cs="TimesNewRoman,Italic"/>
           <w:i/>
           <w:iCs/>
+          <w:color w:val="FF0000"/>
           <w:sz w:val="24"/>
           <w:szCs w:val="24"/>
         </w:rPr>
@@ -748,6 +738,7 @@
           <w:rFonts w:cs="TimesNewRoman,Italic"/>
           <w:i/>
           <w:iCs/>
+          <w:color w:val="FF0000"/>
           <w:sz w:val="24"/>
           <w:szCs w:val="24"/>
           <w:vertAlign w:val="subscript"/>
@@ -760,24 +751,16 @@
           <w:rFonts w:cs="TimesNewRoman,Italic"/>
           <w:i/>
           <w:iCs/>
-          <w:sz w:val="24"/>
-          <w:szCs w:val="24"/>
-        </w:rPr>
-        <w:t xml:space="preserve"> </w:t>
-      </w:r>
-      <w:r>
-        <w:rPr>
-          <w:rFonts w:cs="TimesNewRoman,Italic"/>
-          <w:i/>
-          <w:iCs/>
-          <w:sz w:val="24"/>
-          <w:szCs w:val="24"/>
-        </w:rPr>
-        <w:t xml:space="preserve">- </w:t>
-      </w:r>
-      <w:r>
-        <w:rPr>
-          <w:rFonts w:cs="TimesNewRoman"/>
+          <w:color w:val="FF0000"/>
+          <w:sz w:val="24"/>
+          <w:szCs w:val="24"/>
+        </w:rPr>
+        <w:t xml:space="preserve"> - </w:t>
+      </w:r>
+      <w:r>
+        <w:rPr>
+          <w:rFonts w:cs="TimesNewRoman"/>
+          <w:color w:val="FF0000"/>
           <w:sz w:val="24"/>
           <w:szCs w:val="24"/>
         </w:rPr>
@@ -797,6 +780,7 @@
         <w:spacing w:after="0" w:line="240" w:lineRule="auto"/>
         <w:rPr>
           <w:rFonts w:cs="TimesNewRoman"/>
+          <w:color w:val="FF0000"/>
           <w:sz w:val="24"/>
           <w:szCs w:val="24"/>
         </w:rPr>
@@ -807,6 +791,7 @@
           <w:rFonts w:cs="TimesNewRoman,Italic"/>
           <w:i/>
           <w:iCs/>
+          <w:color w:val="FF0000"/>
           <w:sz w:val="24"/>
           <w:szCs w:val="24"/>
         </w:rPr>
@@ -817,6 +802,7 @@
           <w:rFonts w:cs="TimesNewRoman,Italic"/>
           <w:i/>
           <w:iCs/>
+          <w:color w:val="FF0000"/>
           <w:sz w:val="24"/>
           <w:szCs w:val="24"/>
           <w:vertAlign w:val="subscript"/>
@@ -829,24 +815,16 @@
           <w:rFonts w:cs="TimesNewRoman,Italic"/>
           <w:i/>
           <w:iCs/>
-          <w:sz w:val="24"/>
-          <w:szCs w:val="24"/>
-        </w:rPr>
-        <w:t xml:space="preserve"> </w:t>
-      </w:r>
-      <w:r>
-        <w:rPr>
-          <w:rFonts w:cs="TimesNewRoman,Italic"/>
-          <w:i/>
-          <w:iCs/>
-          <w:sz w:val="24"/>
-          <w:szCs w:val="24"/>
-        </w:rPr>
-        <w:t xml:space="preserve">- </w:t>
-      </w:r>
-      <w:r>
-        <w:rPr>
-          <w:rFonts w:cs="TimesNewRoman"/>
+          <w:color w:val="FF0000"/>
+          <w:sz w:val="24"/>
+          <w:szCs w:val="24"/>
+        </w:rPr>
+        <w:t xml:space="preserve"> - </w:t>
+      </w:r>
+      <w:r>
+        <w:rPr>
+          <w:rFonts w:cs="TimesNewRoman"/>
+          <w:color w:val="FF0000"/>
           <w:sz w:val="24"/>
           <w:szCs w:val="24"/>
         </w:rPr>
@@ -866,6 +844,7 @@
         <w:spacing w:after="0" w:line="240" w:lineRule="auto"/>
         <w:rPr>
           <w:rFonts w:cs="TimesNewRoman"/>
+          <w:color w:val="FF0000"/>
           <w:sz w:val="24"/>
           <w:szCs w:val="24"/>
         </w:rPr>
@@ -876,6 +855,7 @@
           <w:rFonts w:cs="TimesNewRoman,Italic"/>
           <w:i/>
           <w:iCs/>
+          <w:color w:val="FF0000"/>
           <w:sz w:val="24"/>
           <w:szCs w:val="24"/>
         </w:rPr>
@@ -886,6 +866,7 @@
           <w:rFonts w:cs="TimesNewRoman,Italic"/>
           <w:i/>
           <w:iCs/>
+          <w:color w:val="FF0000"/>
           <w:sz w:val="24"/>
           <w:szCs w:val="24"/>
           <w:vertAlign w:val="subscript"/>
@@ -898,24 +879,16 @@
           <w:rFonts w:cs="TimesNewRoman,Italic"/>
           <w:i/>
           <w:iCs/>
-          <w:sz w:val="24"/>
-          <w:szCs w:val="24"/>
-        </w:rPr>
-        <w:t xml:space="preserve"> </w:t>
-      </w:r>
-      <w:r>
-        <w:rPr>
-          <w:rFonts w:cs="TimesNewRoman,Italic"/>
-          <w:i/>
-          <w:iCs/>
-          <w:sz w:val="24"/>
-          <w:szCs w:val="24"/>
-        </w:rPr>
-        <w:t xml:space="preserve">- </w:t>
-      </w:r>
-      <w:r>
-        <w:rPr>
-          <w:rFonts w:cs="TimesNewRoman"/>
+          <w:color w:val="FF0000"/>
+          <w:sz w:val="24"/>
+          <w:szCs w:val="24"/>
+        </w:rPr>
+        <w:t xml:space="preserve"> - </w:t>
+      </w:r>
+      <w:r>
+        <w:rPr>
+          <w:rFonts w:cs="TimesNewRoman"/>
+          <w:color w:val="FF0000"/>
           <w:sz w:val="24"/>
           <w:szCs w:val="24"/>
         </w:rPr>
@@ -935,6 +908,7 @@
         <w:spacing w:after="0" w:line="240" w:lineRule="auto"/>
         <w:rPr>
           <w:rFonts w:cs="TimesNewRoman"/>
+          <w:color w:val="FF0000"/>
           <w:sz w:val="24"/>
           <w:szCs w:val="24"/>
         </w:rPr>
@@ -945,6 +919,7 @@
           <w:rFonts w:cs="TimesNewRoman,Italic"/>
           <w:i/>
           <w:iCs/>
+          <w:color w:val="FF0000"/>
           <w:sz w:val="24"/>
           <w:szCs w:val="24"/>
         </w:rPr>
@@ -955,6 +930,7 @@
           <w:rFonts w:cs="TimesNewRoman,Italic"/>
           <w:i/>
           <w:iCs/>
+          <w:color w:val="FF0000"/>
           <w:sz w:val="24"/>
           <w:szCs w:val="24"/>
           <w:vertAlign w:val="subscript"/>
@@ -967,24 +943,16 @@
           <w:rFonts w:cs="TimesNewRoman,Italic"/>
           <w:i/>
           <w:iCs/>
-          <w:sz w:val="24"/>
-          <w:szCs w:val="24"/>
-        </w:rPr>
-        <w:t xml:space="preserve"> </w:t>
-      </w:r>
-      <w:r>
-        <w:rPr>
-          <w:rFonts w:cs="TimesNewRoman,Italic"/>
-          <w:i/>
-          <w:iCs/>
-          <w:sz w:val="24"/>
-          <w:szCs w:val="24"/>
-        </w:rPr>
-        <w:t xml:space="preserve">- </w:t>
-      </w:r>
-      <w:r>
-        <w:rPr>
-          <w:rFonts w:cs="TimesNewRoman"/>
+          <w:color w:val="FF0000"/>
+          <w:sz w:val="24"/>
+          <w:szCs w:val="24"/>
+        </w:rPr>
+        <w:t xml:space="preserve"> - </w:t>
+      </w:r>
+      <w:r>
+        <w:rPr>
+          <w:rFonts w:cs="TimesNewRoman"/>
+          <w:color w:val="FF0000"/>
           <w:sz w:val="24"/>
           <w:szCs w:val="24"/>
         </w:rPr>
@@ -1006,6 +974,7 @@
           <w:rFonts w:cs="TimesNewRoman,Bold"/>
           <w:b/>
           <w:bCs/>
+          <w:color w:val="FF0000"/>
           <w:sz w:val="24"/>
           <w:szCs w:val="24"/>
         </w:rPr>
@@ -1016,6 +985,7 @@
           <w:rFonts w:cs="TimesNewRoman,Italic"/>
           <w:i/>
           <w:iCs/>
+          <w:color w:val="FF0000"/>
           <w:sz w:val="24"/>
           <w:szCs w:val="24"/>
         </w:rPr>
@@ -1026,6 +996,7 @@
           <w:rFonts w:cs="TimesNewRoman,Italic"/>
           <w:i/>
           <w:iCs/>
+          <w:color w:val="FF0000"/>
           <w:sz w:val="24"/>
           <w:szCs w:val="24"/>
           <w:vertAlign w:val="subscript"/>
@@ -1038,24 +1009,16 @@
           <w:rFonts w:cs="TimesNewRoman,Italic"/>
           <w:i/>
           <w:iCs/>
-          <w:sz w:val="24"/>
-          <w:szCs w:val="24"/>
-        </w:rPr>
-        <w:t xml:space="preserve"> </w:t>
-      </w:r>
-      <w:r>
-        <w:rPr>
-          <w:rFonts w:cs="TimesNewRoman,Italic"/>
-          <w:i/>
-          <w:iCs/>
-          <w:sz w:val="24"/>
-          <w:szCs w:val="24"/>
-        </w:rPr>
-        <w:t xml:space="preserve">- </w:t>
-      </w:r>
-      <w:r>
-        <w:rPr>
-          <w:rFonts w:cs="TimesNewRoman"/>
+          <w:color w:val="FF0000"/>
+          <w:sz w:val="24"/>
+          <w:szCs w:val="24"/>
+        </w:rPr>
+        <w:t xml:space="preserve"> - </w:t>
+      </w:r>
+      <w:r>
+        <w:rPr>
+          <w:rFonts w:cs="TimesNewRoman"/>
+          <w:color w:val="FF0000"/>
           <w:sz w:val="24"/>
           <w:szCs w:val="24"/>
         </w:rPr>
@@ -1066,6 +1029,7 @@
           <w:rFonts w:cs="TimesNewRoman,Bold"/>
           <w:b/>
           <w:bCs/>
+          <w:color w:val="FF0000"/>
           <w:sz w:val="24"/>
           <w:szCs w:val="24"/>
         </w:rPr>
@@ -1085,37 +1049,24 @@
         <w:spacing w:after="0" w:line="240" w:lineRule="auto"/>
         <w:rPr>
           <w:rFonts w:cs="TimesNewRoman"/>
-          <w:sz w:val="24"/>
-          <w:szCs w:val="24"/>
-        </w:rPr>
-      </w:pPr>
-      <w:r>
-        <w:rPr>
-          <w:rFonts w:cs="TimesNewRoman"/>
-          <w:sz w:val="24"/>
-          <w:szCs w:val="24"/>
-        </w:rPr>
-        <w:t xml:space="preserve">KC </w:t>
-      </w:r>
-      <w:r>
-        <w:rPr>
-          <w:rFonts w:cs="TimesNewRoman"/>
-          <w:sz w:val="24"/>
-          <w:szCs w:val="24"/>
-        </w:rPr>
-        <w:t xml:space="preserve">- </w:t>
-      </w:r>
-      <w:r>
-        <w:rPr>
-          <w:rFonts w:cs="TimesNewRoman"/>
-          <w:sz w:val="24"/>
-          <w:szCs w:val="24"/>
-        </w:rPr>
-        <w:t>sygna</w:t>
+          <w:color w:val="FF0000"/>
+          <w:sz w:val="24"/>
+          <w:szCs w:val="24"/>
+        </w:rPr>
+      </w:pPr>
+      <w:r>
+        <w:rPr>
+          <w:rFonts w:cs="TimesNewRoman"/>
+          <w:color w:val="FF0000"/>
+          <w:sz w:val="24"/>
+          <w:szCs w:val="24"/>
+        </w:rPr>
+        <w:t>KC - sygna</w:t>
       </w:r>
       <w:r>
         <w:rPr>
           <w:rFonts w:eastAsia="TimesNewRoman+1" w:cs="TimesNewRoman+1"/>
+          <w:color w:val="FF0000"/>
           <w:sz w:val="24"/>
           <w:szCs w:val="24"/>
         </w:rPr>
@@ -1124,6 +1075,7 @@
       <w:r>
         <w:rPr>
           <w:rFonts w:cs="TimesNewRoman"/>
+          <w:color w:val="FF0000"/>
           <w:sz w:val="24"/>
           <w:szCs w:val="24"/>
         </w:rPr>
@@ -1132,6 +1084,7 @@
       <w:r>
         <w:rPr>
           <w:rFonts w:eastAsia="TimesNewRoman+1" w:cs="TimesNewRoman+1"/>
+          <w:color w:val="FF0000"/>
           <w:sz w:val="24"/>
           <w:szCs w:val="24"/>
         </w:rPr>
@@ -1140,6 +1093,7 @@
       <w:r>
         <w:rPr>
           <w:rFonts w:cs="TimesNewRoman"/>
+          <w:color w:val="FF0000"/>
           <w:sz w:val="24"/>
           <w:szCs w:val="24"/>
         </w:rPr>
@@ -2843,18 +2797,7 @@
           <w:sz w:val="24"/>
           <w:szCs w:val="24"/>
         </w:rPr>
-        <w:t xml:space="preserve">pewnych wartości zmiennych Z1,Z2,Z3, dodatkowo planuje wysłać wartości zmiennych Z4,Z5,Z6. Dodatkowo </w:t>
-      </w:r>
-      <w:bookmarkStart w:id="0" w:name="_GoBack"/>
-      <w:bookmarkEnd w:id="0"/>
-      <w:r>
-        <w:rPr>
-          <w:rFonts w:cs="TimesNewRoman"/>
-          <w:color w:val="FF0000"/>
-          <w:sz w:val="24"/>
-          <w:szCs w:val="24"/>
-        </w:rPr>
-        <w:t xml:space="preserve">także Stacja SLAVE 3 oczekuje zmiennej Z1. Na poniższym rysunku zdążyły jeszcze w maksymalnym cyklu sieci zmieścić się trzy wymiany wyzwalane Z7,Z8,Z9. </w:t>
+        <w:t xml:space="preserve">pewnych wartości zmiennych Z1,Z2,Z3, dodatkowo planuje wysłać wartości zmiennych Z4,Z5,Z6. Dodatkowo także Stacja SLAVE 3 oczekuje zmiennej Z1. Na poniższym rysunku zdążyły jeszcze w maksymalnym cyklu sieci zmieścić się trzy wymiany wyzwalane Z7,Z8,Z9. </w:t>
       </w:r>
     </w:p>
     <w:p>

</xml_diff>